<commit_message>
Plan de Iteración 5  - Construccion.docx finalizado
</commit_message>
<xml_diff>
--- a/Construcción/Plan de Iteración 5  - Construccion.docx
+++ b/Construcción/Plan de Iteración 5  - Construccion.docx
@@ -1831,14 +1831,7 @@
           <w:rFonts w:ascii="Calibri" w:eastAsia="Calibri" w:hAnsi="Calibri" w:cs="Times New Roman"/>
           <w:lang w:eastAsia="es-ES"/>
         </w:rPr>
-        <w:t>Aplicar</w:t>
-      </w:r>
-      <w:r>
-        <w:rPr>
-          <w:rFonts w:ascii="Calibri" w:eastAsia="Calibri" w:hAnsi="Calibri" w:cs="Times New Roman"/>
-          <w:lang w:eastAsia="es-ES"/>
-        </w:rPr>
-        <w:t xml:space="preserve"> la librería </w:t>
+        <w:t xml:space="preserve">Aplicar la librería </w:t>
       </w:r>
       <w:proofErr w:type="spellStart"/>
       <w:r>
@@ -1911,15 +1904,7 @@
           <w:rFonts w:ascii="Calibri" w:eastAsia="Calibri" w:hAnsi="Calibri" w:cs="Times New Roman"/>
           <w:lang w:eastAsia="es-ES"/>
         </w:rPr>
-        <w:t xml:space="preserve">A futuro, se plantea agregar un método que valide la estructura de un código de plan de carrera. Ya que, hasta donde vimos, tiene una estructura definida: código de carrera + ‘P’ + número creciente para cada plan. </w:t>
-      </w:r>
-      <w:r>
-        <w:rPr>
-          <w:rFonts w:ascii="Calibri" w:eastAsia="Calibri" w:hAnsi="Calibri" w:cs="Times New Roman"/>
-          <w:b/>
-          <w:lang w:eastAsia="es-ES"/>
-        </w:rPr>
-        <w:t>Consultar a equipo docente.</w:t>
+        <w:t>En una prueba. Nicolás tuvo errores al querer eliminar un Plan. Ver si puede replicarse o si sólo ocurrió porque había asignaturas relacionadas.</w:t>
       </w:r>
     </w:p>
     <w:p>
@@ -1939,15 +1924,23 @@
           <w:rFonts w:ascii="Calibri" w:eastAsia="Calibri" w:hAnsi="Calibri" w:cs="Times New Roman"/>
           <w:lang w:eastAsia="es-ES"/>
         </w:rPr>
-        <w:t xml:space="preserve">Surgió la idea de agregar un Log. Este se encargaría de registrar los eventos que ocurren en el sistema. Podría servir en el hipotético caso de que algún profesor cargue un programa pero luego alguien lo elimine. O que algún empleado elimine una Carrera o Asignatura que no debiera borrar. </w:t>
-      </w:r>
+        <w:t>Aplicar JavaScript “</w:t>
+      </w:r>
+      <w:proofErr w:type="spellStart"/>
       <w:r>
         <w:rPr>
           <w:rFonts w:ascii="Calibri" w:eastAsia="Calibri" w:hAnsi="Calibri" w:cs="Times New Roman"/>
-          <w:b/>
-          <w:lang w:eastAsia="es-ES"/>
-        </w:rPr>
-        <w:t>Consultar a equipo docente.</w:t>
+          <w:lang w:eastAsia="es-ES"/>
+        </w:rPr>
+        <w:t>Solo_Texto</w:t>
+      </w:r>
+      <w:proofErr w:type="spellEnd"/>
+      <w:r>
+        <w:rPr>
+          <w:rFonts w:ascii="Calibri" w:eastAsia="Calibri" w:hAnsi="Calibri" w:cs="Times New Roman"/>
+          <w:lang w:eastAsia="es-ES"/>
+        </w:rPr>
+        <w:t>” al nombre de un profesor.</w:t>
       </w:r>
     </w:p>
     <w:p>
@@ -1967,7 +1960,67 @@
           <w:rFonts w:ascii="Calibri" w:eastAsia="Calibri" w:hAnsi="Calibri" w:cs="Times New Roman"/>
           <w:lang w:eastAsia="es-ES"/>
         </w:rPr>
-        <w:t>En una prueba. Nicolás tuvo errores al querer eliminar un Plan. Ver si puede replicarse o si sólo ocurrió porque había asignaturas relacionadas.</w:t>
+        <w:t xml:space="preserve">Cambiar </w:t>
+      </w:r>
+      <w:proofErr w:type="spellStart"/>
+      <w:proofErr w:type="gramStart"/>
+      <w:r>
+        <w:rPr>
+          <w:rFonts w:ascii="Calibri" w:eastAsia="Calibri" w:hAnsi="Calibri" w:cs="Times New Roman"/>
+          <w:i/>
+          <w:lang w:eastAsia="es-ES"/>
+        </w:rPr>
+        <w:t>alert</w:t>
+      </w:r>
+      <w:proofErr w:type="spellEnd"/>
+      <w:r>
+        <w:rPr>
+          <w:rFonts w:ascii="Calibri" w:eastAsia="Calibri" w:hAnsi="Calibri" w:cs="Times New Roman"/>
+          <w:i/>
+          <w:lang w:eastAsia="es-ES"/>
+        </w:rPr>
+        <w:t>(</w:t>
+      </w:r>
+      <w:proofErr w:type="gramEnd"/>
+      <w:r>
+        <w:rPr>
+          <w:rFonts w:ascii="Calibri" w:eastAsia="Calibri" w:hAnsi="Calibri" w:cs="Times New Roman"/>
+          <w:i/>
+          <w:lang w:eastAsia="es-ES"/>
+        </w:rPr>
+        <w:t>)</w:t>
+      </w:r>
+      <w:r>
+        <w:rPr>
+          <w:rFonts w:ascii="Calibri" w:eastAsia="Calibri" w:hAnsi="Calibri" w:cs="Times New Roman"/>
+          <w:lang w:eastAsia="es-ES"/>
+        </w:rPr>
+        <w:t xml:space="preserve"> por </w:t>
+      </w:r>
+      <w:proofErr w:type="spellStart"/>
+      <w:r>
+        <w:rPr>
+          <w:rFonts w:ascii="Calibri" w:eastAsia="Calibri" w:hAnsi="Calibri" w:cs="Times New Roman"/>
+          <w:i/>
+          <w:lang w:eastAsia="es-ES"/>
+        </w:rPr>
+        <w:t>title</w:t>
+      </w:r>
+      <w:proofErr w:type="spellEnd"/>
+      <w:r>
+        <w:rPr>
+          <w:rFonts w:ascii="Calibri" w:eastAsia="Calibri" w:hAnsi="Calibri" w:cs="Times New Roman"/>
+          <w:i/>
+          <w:lang w:eastAsia="es-ES"/>
+        </w:rPr>
+        <w:t xml:space="preserve"> </w:t>
+      </w:r>
+      <w:r>
+        <w:rPr>
+          <w:rFonts w:ascii="Calibri" w:eastAsia="Calibri" w:hAnsi="Calibri" w:cs="Times New Roman"/>
+          <w:lang w:eastAsia="es-ES"/>
+        </w:rPr>
+        <w:t>en las validaciones que se hagan por JavaScript.</w:t>
       </w:r>
     </w:p>
     <w:p>
@@ -1987,23 +2040,14 @@
           <w:rFonts w:ascii="Calibri" w:eastAsia="Calibri" w:hAnsi="Calibri" w:cs="Times New Roman"/>
           <w:lang w:eastAsia="es-ES"/>
         </w:rPr>
-        <w:t>Aplicar JavaScript “</w:t>
-      </w:r>
-      <w:proofErr w:type="spellStart"/>
+        <w:t>F</w:t>
+      </w:r>
       <w:r>
         <w:rPr>
           <w:rFonts w:ascii="Calibri" w:eastAsia="Calibri" w:hAnsi="Calibri" w:cs="Times New Roman"/>
           <w:lang w:eastAsia="es-ES"/>
         </w:rPr>
-        <w:t>Solo_Texto</w:t>
-      </w:r>
-      <w:proofErr w:type="spellEnd"/>
-      <w:r>
-        <w:rPr>
-          <w:rFonts w:ascii="Calibri" w:eastAsia="Calibri" w:hAnsi="Calibri" w:cs="Times New Roman"/>
-          <w:lang w:eastAsia="es-ES"/>
-        </w:rPr>
-        <w:t>” al nombre de un profesor.</w:t>
+        <w:t>inalizar Plan de Proyecto.</w:t>
       </w:r>
     </w:p>
     <w:p>
@@ -2023,67 +2067,7 @@
           <w:rFonts w:ascii="Calibri" w:eastAsia="Calibri" w:hAnsi="Calibri" w:cs="Times New Roman"/>
           <w:lang w:eastAsia="es-ES"/>
         </w:rPr>
-        <w:t xml:space="preserve">Cambiar </w:t>
-      </w:r>
-      <w:proofErr w:type="spellStart"/>
-      <w:proofErr w:type="gramStart"/>
-      <w:r>
-        <w:rPr>
-          <w:rFonts w:ascii="Calibri" w:eastAsia="Calibri" w:hAnsi="Calibri" w:cs="Times New Roman"/>
-          <w:i/>
-          <w:lang w:eastAsia="es-ES"/>
-        </w:rPr>
-        <w:t>alert</w:t>
-      </w:r>
-      <w:proofErr w:type="spellEnd"/>
-      <w:r>
-        <w:rPr>
-          <w:rFonts w:ascii="Calibri" w:eastAsia="Calibri" w:hAnsi="Calibri" w:cs="Times New Roman"/>
-          <w:i/>
-          <w:lang w:eastAsia="es-ES"/>
-        </w:rPr>
-        <w:t>(</w:t>
-      </w:r>
-      <w:proofErr w:type="gramEnd"/>
-      <w:r>
-        <w:rPr>
-          <w:rFonts w:ascii="Calibri" w:eastAsia="Calibri" w:hAnsi="Calibri" w:cs="Times New Roman"/>
-          <w:i/>
-          <w:lang w:eastAsia="es-ES"/>
-        </w:rPr>
-        <w:t>)</w:t>
-      </w:r>
-      <w:r>
-        <w:rPr>
-          <w:rFonts w:ascii="Calibri" w:eastAsia="Calibri" w:hAnsi="Calibri" w:cs="Times New Roman"/>
-          <w:lang w:eastAsia="es-ES"/>
-        </w:rPr>
-        <w:t xml:space="preserve"> por </w:t>
-      </w:r>
-      <w:proofErr w:type="spellStart"/>
-      <w:r>
-        <w:rPr>
-          <w:rFonts w:ascii="Calibri" w:eastAsia="Calibri" w:hAnsi="Calibri" w:cs="Times New Roman"/>
-          <w:i/>
-          <w:lang w:eastAsia="es-ES"/>
-        </w:rPr>
-        <w:t>title</w:t>
-      </w:r>
-      <w:proofErr w:type="spellEnd"/>
-      <w:r>
-        <w:rPr>
-          <w:rFonts w:ascii="Calibri" w:eastAsia="Calibri" w:hAnsi="Calibri" w:cs="Times New Roman"/>
-          <w:i/>
-          <w:lang w:eastAsia="es-ES"/>
-        </w:rPr>
-        <w:t xml:space="preserve"> </w:t>
-      </w:r>
-      <w:r>
-        <w:rPr>
-          <w:rFonts w:ascii="Calibri" w:eastAsia="Calibri" w:hAnsi="Calibri" w:cs="Times New Roman"/>
-          <w:lang w:eastAsia="es-ES"/>
-        </w:rPr>
-        <w:t>en las validaciones que se hagan por JavaScript.</w:t>
+        <w:t>Se debe agregar el CU “Visualizar Plan” a la documentación y debe implementarse.</w:t>
       </w:r>
     </w:p>
     <w:p>
@@ -2103,7 +2087,23 @@
           <w:rFonts w:ascii="Calibri" w:eastAsia="Calibri" w:hAnsi="Calibri" w:cs="Times New Roman"/>
           <w:lang w:eastAsia="es-ES"/>
         </w:rPr>
-        <w:t>Analizar tamaño de archivos (Programas y Planes) a subir en el sistema.</w:t>
+        <w:t xml:space="preserve">Se debe programar una Pantalla Principal del Sistema. Debe tener una búsqueda rápida de programas. Una búsqueda más avanzada. Y un </w:t>
+      </w:r>
+      <w:proofErr w:type="spellStart"/>
+      <w:r>
+        <w:rPr>
+          <w:rFonts w:ascii="Calibri" w:eastAsia="Calibri" w:hAnsi="Calibri" w:cs="Times New Roman"/>
+          <w:lang w:eastAsia="es-ES"/>
+        </w:rPr>
+        <w:t>login</w:t>
+      </w:r>
+      <w:proofErr w:type="spellEnd"/>
+      <w:r>
+        <w:rPr>
+          <w:rFonts w:ascii="Calibri" w:eastAsia="Calibri" w:hAnsi="Calibri" w:cs="Times New Roman"/>
+          <w:lang w:eastAsia="es-ES"/>
+        </w:rPr>
+        <w:t xml:space="preserve"> para que los administradores ingresen.</w:t>
       </w:r>
     </w:p>
     <w:p>
@@ -2123,7 +2123,44 @@
           <w:rFonts w:ascii="Calibri" w:eastAsia="Calibri" w:hAnsi="Calibri" w:cs="Times New Roman"/>
           <w:lang w:eastAsia="es-ES"/>
         </w:rPr>
-        <w:t xml:space="preserve">Se plantea una funcionalidad </w:t>
+        <w:t>En la Alta/Modificación de Programas se debe tener la posibilidad de cargar datos con formato (negrita, cursiva, viñetas, etc.).</w:t>
+      </w:r>
+    </w:p>
+    <w:p>
+      <w:pPr>
+        <w:pStyle w:val="PSI-Ttulo3"/>
+        <w:ind w:left="0"/>
+        <w:rPr>
+          <w:rFonts w:eastAsia="Calibri"/>
+          <w:lang w:eastAsia="es-ES"/>
+        </w:rPr>
+      </w:pPr>
+      <w:r>
+        <w:rPr>
+          <w:rFonts w:eastAsia="Calibri"/>
+          <w:lang w:eastAsia="es-ES"/>
+        </w:rPr>
+        <w:t>Modificaciones a la BD:</w:t>
+      </w:r>
+    </w:p>
+    <w:p>
+      <w:pPr>
+        <w:pStyle w:val="Prrafodelista"/>
+        <w:numPr>
+          <w:ilvl w:val="0"/>
+          <w:numId w:val="18"/>
+        </w:numPr>
+        <w:rPr>
+          <w:rFonts w:ascii="Calibri" w:eastAsia="Calibri" w:hAnsi="Calibri" w:cs="Times New Roman"/>
+          <w:lang w:eastAsia="es-ES"/>
+        </w:rPr>
+      </w:pPr>
+      <w:r>
+        <w:rPr>
+          <w:rFonts w:ascii="Calibri" w:eastAsia="Calibri" w:hAnsi="Calibri" w:cs="Times New Roman"/>
+          <w:lang w:eastAsia="es-ES"/>
+        </w:rPr>
+        <w:t xml:space="preserve">Analizar el borrado de la tabla </w:t>
       </w:r>
       <w:proofErr w:type="spellStart"/>
       <w:r>
@@ -2131,7 +2168,7 @@
           <w:rFonts w:ascii="Calibri" w:eastAsia="Calibri" w:hAnsi="Calibri" w:cs="Times New Roman"/>
           <w:lang w:eastAsia="es-ES"/>
         </w:rPr>
-        <w:t>notificarProgramaInesxistente</w:t>
+        <w:t>Anio</w:t>
       </w:r>
       <w:proofErr w:type="spellEnd"/>
       <w:r>
@@ -2139,7 +2176,47 @@
           <w:rFonts w:ascii="Calibri" w:eastAsia="Calibri" w:hAnsi="Calibri" w:cs="Times New Roman"/>
           <w:lang w:eastAsia="es-ES"/>
         </w:rPr>
-        <w:t xml:space="preserve">. Esta funcionalidad enviaría un correo electrónico a Secretaría Académica avisando que falta algún programa y alguien quiso descargarlo desde el Sistema </w:t>
+        <w:t>.</w:t>
+      </w:r>
+    </w:p>
+    <w:p>
+      <w:pPr>
+        <w:pStyle w:val="Prrafodelista"/>
+        <w:numPr>
+          <w:ilvl w:val="0"/>
+          <w:numId w:val="18"/>
+        </w:numPr>
+        <w:rPr>
+          <w:rFonts w:ascii="Calibri" w:eastAsia="Calibri" w:hAnsi="Calibri" w:cs="Times New Roman"/>
+          <w:lang w:eastAsia="es-ES"/>
+        </w:rPr>
+      </w:pPr>
+      <w:r>
+        <w:rPr>
+          <w:rFonts w:ascii="Calibri" w:eastAsia="Calibri" w:hAnsi="Calibri" w:cs="Times New Roman"/>
+          <w:lang w:eastAsia="es-ES"/>
+        </w:rPr>
+        <w:t>Modificar longitud de nombre de carrera a 300 caracteres.</w:t>
+      </w:r>
+    </w:p>
+    <w:p>
+      <w:pPr>
+        <w:pStyle w:val="Prrafodelista"/>
+        <w:numPr>
+          <w:ilvl w:val="0"/>
+          <w:numId w:val="18"/>
+        </w:numPr>
+        <w:rPr>
+          <w:rFonts w:ascii="Calibri" w:eastAsia="Calibri" w:hAnsi="Calibri" w:cs="Times New Roman"/>
+          <w:lang w:eastAsia="es-ES"/>
+        </w:rPr>
+      </w:pPr>
+      <w:r>
+        <w:rPr>
+          <w:rFonts w:ascii="Calibri" w:eastAsia="Calibri" w:hAnsi="Calibri" w:cs="Times New Roman"/>
+          <w:lang w:eastAsia="es-ES"/>
+        </w:rPr>
+        <w:t xml:space="preserve">Se debe crear la tabla </w:t>
       </w:r>
       <w:proofErr w:type="spellStart"/>
       <w:r>
@@ -2147,7 +2224,7 @@
           <w:rFonts w:ascii="Calibri" w:eastAsia="Calibri" w:hAnsi="Calibri" w:cs="Times New Roman"/>
           <w:lang w:eastAsia="es-ES"/>
         </w:rPr>
-        <w:t>Vaspa</w:t>
+        <w:t>plan_pdf</w:t>
       </w:r>
       <w:proofErr w:type="spellEnd"/>
       <w:r>
@@ -2155,7 +2232,104 @@
           <w:rFonts w:ascii="Calibri" w:eastAsia="Calibri" w:hAnsi="Calibri" w:cs="Times New Roman"/>
           <w:lang w:eastAsia="es-ES"/>
         </w:rPr>
-        <w:t>.</w:t>
+        <w:t xml:space="preserve"> con los datos relevantes (averiguar cuáles son) sobre los planes de estudio que se subirán al sistema.</w:t>
+      </w:r>
+    </w:p>
+    <w:p>
+      <w:pPr>
+        <w:pStyle w:val="Prrafodelista"/>
+        <w:numPr>
+          <w:ilvl w:val="0"/>
+          <w:numId w:val="18"/>
+        </w:numPr>
+        <w:rPr>
+          <w:rFonts w:ascii="Calibri" w:eastAsia="Calibri" w:hAnsi="Calibri" w:cs="Times New Roman"/>
+          <w:lang w:eastAsia="es-ES"/>
+        </w:rPr>
+      </w:pPr>
+      <w:r>
+        <w:rPr>
+          <w:rFonts w:ascii="Calibri" w:eastAsia="Calibri" w:hAnsi="Calibri" w:cs="Times New Roman"/>
+          <w:lang w:eastAsia="es-ES"/>
+        </w:rPr>
+        <w:t xml:space="preserve">La relación entre </w:t>
+      </w:r>
+      <w:proofErr w:type="spellStart"/>
+      <w:r>
+        <w:rPr>
+          <w:rFonts w:ascii="Calibri" w:eastAsia="Calibri" w:hAnsi="Calibri" w:cs="Times New Roman"/>
+          <w:lang w:eastAsia="es-ES"/>
+        </w:rPr>
+        <w:t>Registro_notificación</w:t>
+      </w:r>
+      <w:proofErr w:type="spellEnd"/>
+      <w:r>
+        <w:rPr>
+          <w:rFonts w:ascii="Calibri" w:eastAsia="Calibri" w:hAnsi="Calibri" w:cs="Times New Roman"/>
+          <w:lang w:eastAsia="es-ES"/>
+        </w:rPr>
+        <w:t xml:space="preserve"> y Programa no es correcta. Se debe cambiar la relación para que </w:t>
+      </w:r>
+      <w:proofErr w:type="spellStart"/>
+      <w:r>
+        <w:rPr>
+          <w:rFonts w:ascii="Calibri" w:eastAsia="Calibri" w:hAnsi="Calibri" w:cs="Times New Roman"/>
+          <w:lang w:eastAsia="es-ES"/>
+        </w:rPr>
+        <w:t>Registro_notificación</w:t>
+      </w:r>
+      <w:proofErr w:type="spellEnd"/>
+      <w:r>
+        <w:rPr>
+          <w:rFonts w:ascii="Calibri" w:eastAsia="Calibri" w:hAnsi="Calibri" w:cs="Times New Roman"/>
+          <w:lang w:eastAsia="es-ES"/>
+        </w:rPr>
+        <w:t xml:space="preserve"> se relacione con Asignatura. Ya que cuando se almacena una notificación, el programa aún no existiría.</w:t>
+      </w:r>
+    </w:p>
+    <w:p>
+      <w:pPr>
+        <w:pStyle w:val="Prrafodelista"/>
+        <w:numPr>
+          <w:ilvl w:val="0"/>
+          <w:numId w:val="18"/>
+        </w:numPr>
+        <w:rPr>
+          <w:rFonts w:ascii="Calibri" w:eastAsia="Calibri" w:hAnsi="Calibri" w:cs="Times New Roman"/>
+          <w:lang w:eastAsia="es-ES"/>
+        </w:rPr>
+      </w:pPr>
+      <w:r>
+        <w:rPr>
+          <w:rFonts w:ascii="Calibri" w:eastAsia="Calibri" w:hAnsi="Calibri" w:cs="Times New Roman"/>
+          <w:lang w:eastAsia="es-ES"/>
+        </w:rPr>
+        <w:t>Atributo Editorial de Libro está en mayúsculas. Debe ser minúscula.</w:t>
+      </w:r>
+    </w:p>
+    <w:p>
+      <w:pPr>
+        <w:pStyle w:val="PSI-Ttulo3"/>
+        <w:ind w:left="0"/>
+        <w:rPr>
+          <w:rFonts w:eastAsia="Calibri"/>
+          <w:lang w:eastAsia="es-ES"/>
+        </w:rPr>
+      </w:pPr>
+      <w:r>
+        <w:rPr>
+          <w:rFonts w:eastAsia="Calibri"/>
+          <w:lang w:eastAsia="es-ES"/>
+        </w:rPr>
+        <w:lastRenderedPageBreak/>
+        <w:t>Consultas al equipo docente</w:t>
+      </w:r>
+      <w:r>
+        <w:rPr>
+          <w:rFonts w:eastAsia="Calibri"/>
+          <w:lang w:eastAsia="es-ES"/>
+        </w:rPr>
+        <w:t>:</w:t>
       </w:r>
     </w:p>
     <w:p>
@@ -2175,14 +2349,15 @@
           <w:rFonts w:ascii="Calibri" w:eastAsia="Calibri" w:hAnsi="Calibri" w:cs="Times New Roman"/>
           <w:lang w:eastAsia="es-ES"/>
         </w:rPr>
-        <w:t>F</w:t>
+        <w:t xml:space="preserve">¿Qué se debe hacer cuando una asignatura pertenece a muchas carreras? ¿Cómo se diseña el programa? ¿Se debe agregar R/I? Algunos lo cargan, otros no. </w:t>
       </w:r>
       <w:r>
         <w:rPr>
           <w:rFonts w:ascii="Calibri" w:eastAsia="Calibri" w:hAnsi="Calibri" w:cs="Times New Roman"/>
-          <w:lang w:eastAsia="es-ES"/>
-        </w:rPr>
-        <w:t>inalizar Plan de Proyecto.</w:t>
+          <w:b/>
+          <w:lang w:eastAsia="es-ES"/>
+        </w:rPr>
+        <w:t>Consultar a equipo docente.</w:t>
       </w:r>
     </w:p>
     <w:p>
@@ -2202,7 +2377,36 @@
           <w:rFonts w:ascii="Calibri" w:eastAsia="Calibri" w:hAnsi="Calibri" w:cs="Times New Roman"/>
           <w:lang w:eastAsia="es-ES"/>
         </w:rPr>
-        <w:t>Se debe agregar el CU “Visualizar Plan” a la documentación y debe implementarse.</w:t>
+        <w:t>¿</w:t>
+      </w:r>
+      <w:r>
+        <w:rPr>
+          <w:rFonts w:ascii="Calibri" w:eastAsia="Calibri" w:hAnsi="Calibri" w:cs="Times New Roman"/>
+          <w:lang w:eastAsia="es-ES"/>
+        </w:rPr>
+        <w:t>Existe un listado de “divisiones” u obviamos esa parte que algunos cargan y otros no</w:t>
+      </w:r>
+      <w:r>
+        <w:rPr>
+          <w:rFonts w:ascii="Calibri" w:eastAsia="Calibri" w:hAnsi="Calibri" w:cs="Times New Roman"/>
+          <w:lang w:eastAsia="es-ES"/>
+        </w:rPr>
+        <w:t>?</w:t>
+      </w:r>
+      <w:r>
+        <w:rPr>
+          <w:rFonts w:ascii="Calibri" w:eastAsia="Calibri" w:hAnsi="Calibri" w:cs="Times New Roman"/>
+          <w:lang w:eastAsia="es-ES"/>
+        </w:rPr>
+        <w:t xml:space="preserve"> </w:t>
+      </w:r>
+      <w:r>
+        <w:rPr>
+          <w:rFonts w:ascii="Calibri" w:eastAsia="Calibri" w:hAnsi="Calibri" w:cs="Times New Roman"/>
+          <w:b/>
+          <w:lang w:eastAsia="es-ES"/>
+        </w:rPr>
+        <w:t>Consultar a equipo docente.</w:t>
       </w:r>
     </w:p>
     <w:p>
@@ -2222,7 +2426,7 @@
           <w:rFonts w:ascii="Calibri" w:eastAsia="Calibri" w:hAnsi="Calibri" w:cs="Times New Roman"/>
           <w:lang w:eastAsia="es-ES"/>
         </w:rPr>
-        <w:t xml:space="preserve">¿Qué se debe hacer cuando una asignatura pertenece a muchas carreras? ¿Cómo se diseña el programa? ¿Se debe agregar R/I? Algunos lo cargan, otros no. </w:t>
+        <w:t xml:space="preserve">¿Un profesor se asocia al departamento de su asignatura? ¿A qué departamento pertenece si da alguna asignatura de Exactas y otra de Sociales? </w:t>
       </w:r>
       <w:r>
         <w:rPr>
@@ -2250,26 +2454,12 @@
           <w:rFonts w:ascii="Calibri" w:eastAsia="Calibri" w:hAnsi="Calibri" w:cs="Times New Roman"/>
           <w:lang w:eastAsia="es-ES"/>
         </w:rPr>
-        <w:lastRenderedPageBreak/>
-        <w:t>¿</w:t>
+        <w:t>Sección Bibliografía: ¿Se deben hacer validaciones sobre los campos o dar libertades para que carguen lo que deseen los docentes?</w:t>
       </w:r>
       <w:r>
         <w:rPr>
           <w:rFonts w:ascii="Calibri" w:eastAsia="Calibri" w:hAnsi="Calibri" w:cs="Times New Roman"/>
-          <w:lang w:eastAsia="es-ES"/>
-        </w:rPr>
-        <w:t>Existe un listado de “divisiones” u obviamos esa parte que algunos cargan y otros no</w:t>
-      </w:r>
-      <w:r>
-        <w:rPr>
-          <w:rFonts w:ascii="Calibri" w:eastAsia="Calibri" w:hAnsi="Calibri" w:cs="Times New Roman"/>
-          <w:lang w:eastAsia="es-ES"/>
-        </w:rPr>
-        <w:t>?</w:t>
-      </w:r>
-      <w:r>
-        <w:rPr>
-          <w:rFonts w:ascii="Calibri" w:eastAsia="Calibri" w:hAnsi="Calibri" w:cs="Times New Roman"/>
+          <w:b/>
           <w:lang w:eastAsia="es-ES"/>
         </w:rPr>
         <w:t xml:space="preserve"> </w:t>
@@ -2300,7 +2490,7 @@
           <w:rFonts w:ascii="Calibri" w:eastAsia="Calibri" w:hAnsi="Calibri" w:cs="Times New Roman"/>
           <w:lang w:eastAsia="es-ES"/>
         </w:rPr>
-        <w:t xml:space="preserve">¿Un profesor se asocia al departamento de su asignatura? ¿A qué departamento pertenece si da alguna asignatura de Exactas y otra de Sociales? </w:t>
+        <w:t xml:space="preserve">Surgió la idea de agregar un Log. Este se encargaría de registrar los eventos que ocurren en el sistema. Podría servir en el hipotético caso de que algún profesor cargue un programa pero luego alguien lo elimine. O que algún empleado elimine una Carrera o Asignatura que no debiera borrar. </w:t>
       </w:r>
       <w:r>
         <w:rPr>
@@ -2328,7 +2518,7 @@
           <w:rFonts w:ascii="Calibri" w:eastAsia="Calibri" w:hAnsi="Calibri" w:cs="Times New Roman"/>
           <w:lang w:eastAsia="es-ES"/>
         </w:rPr>
-        <w:t>Sección Bibliografía: ¿Se deben hacer validaciones sobre los campos o dar libertades para que carguen lo que deseen los docentes?</w:t>
+        <w:t xml:space="preserve">A futuro, se plantea agregar un método que valide la estructura de un código de plan de carrera. Ya que, hasta donde vimos, tiene una estructura definida: código de carrera + ‘P’ + número creciente para cada plan. </w:t>
       </w:r>
       <w:r>
         <w:rPr>
@@ -2336,18 +2526,8 @@
           <w:b/>
           <w:lang w:eastAsia="es-ES"/>
         </w:rPr>
-        <w:t xml:space="preserve"> </w:t>
-      </w:r>
-      <w:r>
-        <w:rPr>
-          <w:rFonts w:ascii="Calibri" w:eastAsia="Calibri" w:hAnsi="Calibri" w:cs="Times New Roman"/>
-          <w:b/>
-          <w:lang w:eastAsia="es-ES"/>
-        </w:rPr>
         <w:t>Consultar a equipo docente.</w:t>
       </w:r>
-      <w:bookmarkStart w:id="5" w:name="_GoBack"/>
-      <w:bookmarkEnd w:id="5"/>
     </w:p>
     <w:p>
       <w:pPr>
@@ -2366,7 +2546,15 @@
           <w:rFonts w:ascii="Calibri" w:eastAsia="Calibri" w:hAnsi="Calibri" w:cs="Times New Roman"/>
           <w:lang w:eastAsia="es-ES"/>
         </w:rPr>
-        <w:t>¿Cómo se gestionarán las fechas de presentación del Programa? ¿Sanciones o advertencias cuando no se cargue?</w:t>
+        <w:t xml:space="preserve">Se deben diseñar paneles administrativos para: Secretaría Académica (orientado a la gestión de programas faltantes), Profesor (sus asignaturas con sus programas), Departamento (panel sencillo de aprobaciones de programas). ¿Los directores de departamento revisan todo el programa en detalle o sólo una sección? ¿Hacen sugerencias de cambios o sólo aprueban/desaprueban? </w:t>
+      </w:r>
+      <w:r>
+        <w:rPr>
+          <w:rFonts w:ascii="Calibri" w:eastAsia="Calibri" w:hAnsi="Calibri" w:cs="Times New Roman"/>
+          <w:b/>
+          <w:lang w:eastAsia="es-ES"/>
+        </w:rPr>
+        <w:t>Consultar a equipo docente.</w:t>
       </w:r>
     </w:p>
     <w:p>
@@ -2386,252 +2574,64 @@
           <w:rFonts w:ascii="Calibri" w:eastAsia="Calibri" w:hAnsi="Calibri" w:cs="Times New Roman"/>
           <w:lang w:eastAsia="es-ES"/>
         </w:rPr>
-        <w:t xml:space="preserve">Se debe programar una Pantalla Principal del Sistema. Debe tener una búsqueda rápida de programas. Una búsqueda más avanzada. Y un </w:t>
-      </w:r>
-      <w:proofErr w:type="spellStart"/>
+        <w:t xml:space="preserve">¿Cómo se gestionarán las fechas de presentación del Programa? ¿Sanciones o advertencias cuando no se cargue? </w:t>
+      </w:r>
       <w:r>
         <w:rPr>
           <w:rFonts w:ascii="Calibri" w:eastAsia="Calibri" w:hAnsi="Calibri" w:cs="Times New Roman"/>
-          <w:lang w:eastAsia="es-ES"/>
-        </w:rPr>
-        <w:t>login</w:t>
-      </w:r>
-      <w:proofErr w:type="spellEnd"/>
-      <w:r>
-        <w:rPr>
-          <w:rFonts w:ascii="Calibri" w:eastAsia="Calibri" w:hAnsi="Calibri" w:cs="Times New Roman"/>
-          <w:lang w:eastAsia="es-ES"/>
-        </w:rPr>
-        <w:t xml:space="preserve"> para que los administradores ingresen.</w:t>
+          <w:b/>
+          <w:lang w:eastAsia="es-ES"/>
+        </w:rPr>
+        <w:t>Consultar a equipo docente.</w:t>
       </w:r>
     </w:p>
     <w:p>
       <w:pPr>
-        <w:pStyle w:val="Prrafodelista"/>
-        <w:numPr>
-          <w:ilvl w:val="0"/>
-          <w:numId w:val="17"/>
-        </w:numPr>
-        <w:rPr>
-          <w:rFonts w:ascii="Calibri" w:eastAsia="Calibri" w:hAnsi="Calibri" w:cs="Times New Roman"/>
-          <w:lang w:eastAsia="es-ES"/>
-        </w:rPr>
-      </w:pPr>
-      <w:r>
-        <w:rPr>
-          <w:rFonts w:ascii="Calibri" w:eastAsia="Calibri" w:hAnsi="Calibri" w:cs="Times New Roman"/>
-          <w:lang w:eastAsia="es-ES"/>
-        </w:rPr>
-        <w:t>En la Alta/Modificación de Programas se debe tener la posibilidad de cargar datos con formato (negrita, cursiva, viñetas, etc.).</w:t>
-      </w:r>
+        <w:pStyle w:val="PSI-Ttulo3"/>
+        <w:ind w:left="0"/>
+        <w:rPr>
+          <w:rFonts w:eastAsia="Calibri"/>
+          <w:lang w:eastAsia="es-ES"/>
+        </w:rPr>
+      </w:pPr>
     </w:p>
     <w:p>
       <w:pPr>
-        <w:pStyle w:val="Prrafodelista"/>
-        <w:numPr>
-          <w:ilvl w:val="0"/>
-          <w:numId w:val="17"/>
-        </w:numPr>
-        <w:rPr>
-          <w:rFonts w:ascii="Calibri" w:eastAsia="Calibri" w:hAnsi="Calibri" w:cs="Times New Roman"/>
-          <w:lang w:eastAsia="es-ES"/>
-        </w:rPr>
-      </w:pPr>
-      <w:r>
-        <w:rPr>
-          <w:rFonts w:ascii="Calibri" w:eastAsia="Calibri" w:hAnsi="Calibri" w:cs="Times New Roman"/>
-          <w:lang w:eastAsia="es-ES"/>
-        </w:rPr>
-        <w:t xml:space="preserve">Se deben diseñar paneles administrativos para: Secretaría Académica (orientado a la gestión de programas faltantes), Profesor (sus asignaturas con sus programas), Departamento (panel sencillo de aprobaciones de programas). ¿Los directores de departamento revisan todo el programa en detalle o sólo una sección? ¿Hacen sugerencias de cambios o sólo aprueban/desaprueban? </w:t>
-      </w:r>
-      <w:r>
-        <w:rPr>
-          <w:rFonts w:ascii="Calibri" w:eastAsia="Calibri" w:hAnsi="Calibri" w:cs="Times New Roman"/>
-          <w:b/>
-          <w:lang w:eastAsia="es-ES"/>
-        </w:rPr>
-        <w:t>Consultar a equipo docente.</w:t>
-      </w:r>
+        <w:pStyle w:val="PSI-Ttulo3"/>
+        <w:ind w:left="0"/>
+        <w:rPr>
+          <w:rFonts w:eastAsia="Calibri"/>
+          <w:lang w:eastAsia="es-ES"/>
+        </w:rPr>
+      </w:pPr>
     </w:p>
     <w:p>
       <w:pPr>
-        <w:pStyle w:val="PSI-Ttulo3"/>
-        <w:rPr>
-          <w:rFonts w:eastAsia="Calibri"/>
-          <w:lang w:eastAsia="es-ES"/>
-        </w:rPr>
-      </w:pPr>
-      <w:r>
-        <w:rPr>
-          <w:rFonts w:eastAsia="Calibri"/>
-          <w:lang w:eastAsia="es-ES"/>
-        </w:rPr>
-        <w:t>Modificaciones a la BD:</w:t>
-      </w:r>
+        <w:rPr>
+          <w:rFonts w:ascii="Calibri" w:eastAsia="Calibri" w:hAnsi="Calibri" w:cs="Times New Roman"/>
+          <w:lang w:eastAsia="es-ES"/>
+        </w:rPr>
+      </w:pPr>
     </w:p>
     <w:p>
       <w:pPr>
         <w:pStyle w:val="Prrafodelista"/>
-        <w:numPr>
-          <w:ilvl w:val="0"/>
-          <w:numId w:val="18"/>
-        </w:numPr>
+        <w:ind w:left="1080" w:firstLine="0"/>
         <w:rPr>
           <w:rFonts w:ascii="Calibri" w:eastAsia="Calibri" w:hAnsi="Calibri" w:cs="Times New Roman"/>
           <w:lang w:eastAsia="es-ES"/>
         </w:rPr>
       </w:pPr>
-      <w:r>
-        <w:rPr>
-          <w:rFonts w:ascii="Calibri" w:eastAsia="Calibri" w:hAnsi="Calibri" w:cs="Times New Roman"/>
-          <w:lang w:eastAsia="es-ES"/>
-        </w:rPr>
-        <w:t xml:space="preserve">Analizar el borrado de la tabla </w:t>
-      </w:r>
-      <w:proofErr w:type="spellStart"/>
-      <w:r>
-        <w:rPr>
-          <w:rFonts w:ascii="Calibri" w:eastAsia="Calibri" w:hAnsi="Calibri" w:cs="Times New Roman"/>
-          <w:lang w:eastAsia="es-ES"/>
-        </w:rPr>
-        <w:t>Anio</w:t>
-      </w:r>
-      <w:proofErr w:type="spellEnd"/>
-      <w:r>
-        <w:rPr>
-          <w:rFonts w:ascii="Calibri" w:eastAsia="Calibri" w:hAnsi="Calibri" w:cs="Times New Roman"/>
-          <w:lang w:eastAsia="es-ES"/>
-        </w:rPr>
-        <w:t>.</w:t>
-      </w:r>
     </w:p>
     <w:p>
       <w:pPr>
         <w:pStyle w:val="Prrafodelista"/>
-        <w:numPr>
-          <w:ilvl w:val="0"/>
-          <w:numId w:val="18"/>
-        </w:numPr>
+        <w:ind w:left="1080" w:firstLine="0"/>
         <w:rPr>
           <w:rFonts w:ascii="Calibri" w:eastAsia="Calibri" w:hAnsi="Calibri" w:cs="Times New Roman"/>
           <w:lang w:eastAsia="es-ES"/>
         </w:rPr>
       </w:pPr>
-      <w:r>
-        <w:rPr>
-          <w:rFonts w:ascii="Calibri" w:eastAsia="Calibri" w:hAnsi="Calibri" w:cs="Times New Roman"/>
-          <w:lang w:eastAsia="es-ES"/>
-        </w:rPr>
-        <w:t>Modificar longitud de nombre de carrera a 300 caracteres.</w:t>
-      </w:r>
-    </w:p>
-    <w:p>
-      <w:pPr>
-        <w:pStyle w:val="Prrafodelista"/>
-        <w:numPr>
-          <w:ilvl w:val="0"/>
-          <w:numId w:val="18"/>
-        </w:numPr>
-        <w:rPr>
-          <w:rFonts w:ascii="Calibri" w:eastAsia="Calibri" w:hAnsi="Calibri" w:cs="Times New Roman"/>
-          <w:lang w:eastAsia="es-ES"/>
-        </w:rPr>
-      </w:pPr>
-      <w:r>
-        <w:rPr>
-          <w:rFonts w:ascii="Calibri" w:eastAsia="Calibri" w:hAnsi="Calibri" w:cs="Times New Roman"/>
-          <w:lang w:eastAsia="es-ES"/>
-        </w:rPr>
-        <w:t xml:space="preserve">Se debe crear la tabla </w:t>
-      </w:r>
-      <w:proofErr w:type="spellStart"/>
-      <w:r>
-        <w:rPr>
-          <w:rFonts w:ascii="Calibri" w:eastAsia="Calibri" w:hAnsi="Calibri" w:cs="Times New Roman"/>
-          <w:lang w:eastAsia="es-ES"/>
-        </w:rPr>
-        <w:t>plan_pdf</w:t>
-      </w:r>
-      <w:proofErr w:type="spellEnd"/>
-      <w:r>
-        <w:rPr>
-          <w:rFonts w:ascii="Calibri" w:eastAsia="Calibri" w:hAnsi="Calibri" w:cs="Times New Roman"/>
-          <w:lang w:eastAsia="es-ES"/>
-        </w:rPr>
-        <w:t xml:space="preserve"> con los datos relevantes (averiguar cuáles son) sobre los planes de estudio que se subirán al sistema.</w:t>
-      </w:r>
-    </w:p>
-    <w:p>
-      <w:pPr>
-        <w:pStyle w:val="Prrafodelista"/>
-        <w:numPr>
-          <w:ilvl w:val="0"/>
-          <w:numId w:val="18"/>
-        </w:numPr>
-        <w:rPr>
-          <w:rFonts w:ascii="Calibri" w:eastAsia="Calibri" w:hAnsi="Calibri" w:cs="Times New Roman"/>
-          <w:lang w:eastAsia="es-ES"/>
-        </w:rPr>
-      </w:pPr>
-      <w:r>
-        <w:rPr>
-          <w:rFonts w:ascii="Calibri" w:eastAsia="Calibri" w:hAnsi="Calibri" w:cs="Times New Roman"/>
-          <w:lang w:eastAsia="es-ES"/>
-        </w:rPr>
-        <w:t xml:space="preserve">La relación entre </w:t>
-      </w:r>
-      <w:proofErr w:type="spellStart"/>
-      <w:r>
-        <w:rPr>
-          <w:rFonts w:ascii="Calibri" w:eastAsia="Calibri" w:hAnsi="Calibri" w:cs="Times New Roman"/>
-          <w:lang w:eastAsia="es-ES"/>
-        </w:rPr>
-        <w:t>Registro_notificación</w:t>
-      </w:r>
-      <w:proofErr w:type="spellEnd"/>
-      <w:r>
-        <w:rPr>
-          <w:rFonts w:ascii="Calibri" w:eastAsia="Calibri" w:hAnsi="Calibri" w:cs="Times New Roman"/>
-          <w:lang w:eastAsia="es-ES"/>
-        </w:rPr>
-        <w:t xml:space="preserve"> y Programa no es correcta. Se debe cambiar la relación para que </w:t>
-      </w:r>
-      <w:proofErr w:type="spellStart"/>
-      <w:r>
-        <w:rPr>
-          <w:rFonts w:ascii="Calibri" w:eastAsia="Calibri" w:hAnsi="Calibri" w:cs="Times New Roman"/>
-          <w:lang w:eastAsia="es-ES"/>
-        </w:rPr>
-        <w:t>Registro_notificación</w:t>
-      </w:r>
-      <w:proofErr w:type="spellEnd"/>
-      <w:r>
-        <w:rPr>
-          <w:rFonts w:ascii="Calibri" w:eastAsia="Calibri" w:hAnsi="Calibri" w:cs="Times New Roman"/>
-          <w:lang w:eastAsia="es-ES"/>
-        </w:rPr>
-        <w:t xml:space="preserve"> se relacione con Asignatura. Ya que cuando se almacena una notificación, el programa aún no existiría.</w:t>
-      </w:r>
-    </w:p>
-    <w:p>
-      <w:pPr>
-        <w:pStyle w:val="Prrafodelista"/>
-        <w:numPr>
-          <w:ilvl w:val="0"/>
-          <w:numId w:val="18"/>
-        </w:numPr>
-        <w:rPr>
-          <w:rFonts w:ascii="Calibri" w:eastAsia="Calibri" w:hAnsi="Calibri" w:cs="Times New Roman"/>
-          <w:lang w:eastAsia="es-ES"/>
-        </w:rPr>
-      </w:pPr>
-      <w:r>
-        <w:rPr>
-          <w:rFonts w:ascii="Calibri" w:eastAsia="Calibri" w:hAnsi="Calibri" w:cs="Times New Roman"/>
-          <w:lang w:eastAsia="es-ES"/>
-        </w:rPr>
-        <w:t>Atributo Editorial de Libro está en mayúsculas. Debe ser minúscula.</w:t>
-      </w:r>
     </w:p>
     <w:p>
       <w:pPr>
@@ -2668,12 +2668,12 @@
       <w:pPr>
         <w:pStyle w:val="PSI-Ttulo1"/>
       </w:pPr>
-      <w:bookmarkStart w:id="6" w:name="_Toc524289898"/>
+      <w:bookmarkStart w:id="5" w:name="_Toc524289898"/>
       <w:r>
         <w:lastRenderedPageBreak/>
         <w:t>Planificación</w:t>
       </w:r>
-      <w:bookmarkEnd w:id="6"/>
+      <w:bookmarkEnd w:id="5"/>
     </w:p>
     <w:tbl>
       <w:tblPr>
@@ -2853,8 +2853,13 @@
               <w:pStyle w:val="PSI-Normal"/>
             </w:pPr>
             <w:r>
-              <w:t>Francisco Estrada – Nicolás Sartini</w:t>
-            </w:r>
+              <w:t xml:space="preserve">Francisco Estrada – Nicolás </w:t>
+            </w:r>
+            <w:proofErr w:type="spellStart"/>
+            <w:r>
+              <w:t>Sartini</w:t>
+            </w:r>
+            <w:proofErr w:type="spellEnd"/>
           </w:p>
         </w:tc>
         <w:tc>
@@ -2867,7 +2872,7 @@
               <w:pStyle w:val="PSI-Normal"/>
             </w:pPr>
             <w:r>
-              <w:t>20/11/18</w:t>
+              <w:t>14/06/19</w:t>
             </w:r>
           </w:p>
         </w:tc>
@@ -2881,7 +2886,7 @@
               <w:pStyle w:val="PSI-Normal"/>
             </w:pPr>
             <w:r>
-              <w:t>20/11/18</w:t>
+              <w:t>18/06/19</w:t>
             </w:r>
           </w:p>
         </w:tc>
@@ -2900,7 +2905,7 @@
               <w:pStyle w:val="PSI-Normal"/>
             </w:pPr>
             <w:r>
-              <w:t>Planificación a largo plazo para terminación del proyecto</w:t>
+              <w:t>Consultar a los docentes todas aquellas cuestiones de la sección “Consultas al equipo docente”</w:t>
             </w:r>
           </w:p>
         </w:tc>
@@ -2914,6 +2919,87 @@
             </w:pPr>
             <w:r>
               <w:t>Fabricio González</w:t>
+            </w:r>
+          </w:p>
+        </w:tc>
+        <w:tc>
+          <w:tcPr>
+            <w:tcW w:w="1370" w:type="dxa"/>
+          </w:tcPr>
+          <w:p>
+            <w:pPr>
+              <w:pStyle w:val="PSI-Normal"/>
+            </w:pPr>
+            <w:r>
+              <w:t xml:space="preserve">Francisco Estrada – Nicolás </w:t>
+            </w:r>
+            <w:proofErr w:type="spellStart"/>
+            <w:r>
+              <w:t>Sartini</w:t>
+            </w:r>
+            <w:proofErr w:type="spellEnd"/>
+          </w:p>
+        </w:tc>
+        <w:tc>
+          <w:tcPr>
+            <w:tcW w:w="1134" w:type="dxa"/>
+            <w:vAlign w:val="center"/>
+          </w:tcPr>
+          <w:p>
+            <w:pPr>
+              <w:pStyle w:val="PSI-Normal"/>
+            </w:pPr>
+            <w:r>
+              <w:t>14/06/19</w:t>
+            </w:r>
+          </w:p>
+        </w:tc>
+        <w:tc>
+          <w:tcPr>
+            <w:tcW w:w="1133" w:type="dxa"/>
+            <w:vAlign w:val="center"/>
+          </w:tcPr>
+          <w:p>
+            <w:pPr>
+              <w:pStyle w:val="PSI-Normal"/>
+            </w:pPr>
+            <w:r>
+              <w:t>18/06/19</w:t>
+            </w:r>
+          </w:p>
+        </w:tc>
+      </w:tr>
+      <w:tr>
+        <w:trPr>
+          <w:jc w:val="center"/>
+        </w:trPr>
+        <w:tc>
+          <w:tcPr>
+            <w:tcW w:w="4395" w:type="dxa"/>
+            <w:vAlign w:val="center"/>
+          </w:tcPr>
+          <w:p>
+            <w:pPr>
+              <w:pStyle w:val="PSI-Normal"/>
+            </w:pPr>
+            <w:r>
+              <w:t>Realizar las modificaciones</w:t>
+            </w:r>
+            <w:r>
+              <w:t xml:space="preserve"> a la BD planteadas en la sección correspondiente.</w:t>
+            </w:r>
+          </w:p>
+        </w:tc>
+        <w:tc>
+          <w:tcPr>
+            <w:tcW w:w="1788" w:type="dxa"/>
+          </w:tcPr>
+          <w:p>
+            <w:pPr>
+              <w:pStyle w:val="PSI-Normal"/>
+            </w:pPr>
+            <w:r>
+              <w:t>Francisco Estrada</w:t>
             </w:r>
           </w:p>
         </w:tc>
@@ -2937,7 +3023,7 @@
               <w:pStyle w:val="PSI-Normal"/>
             </w:pPr>
             <w:r>
-              <w:t>21/11/18</w:t>
+              <w:t>18/06/19</w:t>
             </w:r>
           </w:p>
         </w:tc>
@@ -2951,7 +3037,7 @@
               <w:pStyle w:val="PSI-Normal"/>
             </w:pPr>
             <w:r>
-              <w:t>22/11/18</w:t>
+              <w:t>21/06/19</w:t>
             </w:r>
           </w:p>
         </w:tc>
@@ -2970,7 +3056,28 @@
               <w:pStyle w:val="PSI-Normal"/>
             </w:pPr>
             <w:r>
-              <w:t>Gestión y Análisis de Riesgos</w:t>
+              <w:rPr>
+                <w:rFonts w:ascii="Calibri" w:eastAsia="Calibri" w:hAnsi="Calibri"/>
+                <w:lang w:eastAsia="es-ES"/>
+              </w:rPr>
+              <w:t xml:space="preserve">Aplicar la librería </w:t>
+            </w:r>
+            <w:proofErr w:type="spellStart"/>
+            <w:r>
+              <w:rPr>
+                <w:rFonts w:ascii="Calibri" w:eastAsia="Calibri" w:hAnsi="Calibri"/>
+                <w:i/>
+                <w:lang w:eastAsia="es-ES"/>
+              </w:rPr>
+              <w:t>datatable</w:t>
+            </w:r>
+            <w:proofErr w:type="spellEnd"/>
+            <w:r>
+              <w:rPr>
+                <w:rFonts w:ascii="Calibri" w:eastAsia="Calibri" w:hAnsi="Calibri"/>
+                <w:lang w:eastAsia="es-ES"/>
+              </w:rPr>
+              <w:t xml:space="preserve"> a los Casos de Uso Gestionar Carrera, Asignatura, Planes, etc.</w:t>
             </w:r>
           </w:p>
         </w:tc>
@@ -2983,8 +3090,220 @@
               <w:pStyle w:val="PSI-Normal"/>
             </w:pPr>
             <w:r>
+              <w:t>Fabricio González</w:t>
+            </w:r>
+          </w:p>
+        </w:tc>
+        <w:tc>
+          <w:tcPr>
+            <w:tcW w:w="1370" w:type="dxa"/>
+          </w:tcPr>
+          <w:p>
+            <w:pPr>
+              <w:pStyle w:val="PSI-Normal"/>
+            </w:pPr>
+            <w:r>
               <w:t>Francisco Estrada</w:t>
             </w:r>
+          </w:p>
+        </w:tc>
+        <w:tc>
+          <w:tcPr>
+            <w:tcW w:w="1134" w:type="dxa"/>
+            <w:vAlign w:val="center"/>
+          </w:tcPr>
+          <w:p>
+            <w:pPr>
+              <w:pStyle w:val="PSI-Normal"/>
+            </w:pPr>
+            <w:r>
+              <w:t>18/06/19</w:t>
+            </w:r>
+          </w:p>
+        </w:tc>
+        <w:tc>
+          <w:tcPr>
+            <w:tcW w:w="1133" w:type="dxa"/>
+            <w:vAlign w:val="center"/>
+          </w:tcPr>
+          <w:p>
+            <w:pPr>
+              <w:pStyle w:val="PSI-Normal"/>
+            </w:pPr>
+            <w:r>
+              <w:t>22/06/19</w:t>
+            </w:r>
+          </w:p>
+        </w:tc>
+      </w:tr>
+      <w:tr>
+        <w:trPr>
+          <w:jc w:val="center"/>
+        </w:trPr>
+        <w:tc>
+          <w:tcPr>
+            <w:tcW w:w="4395" w:type="dxa"/>
+            <w:vAlign w:val="center"/>
+          </w:tcPr>
+          <w:p>
+            <w:pPr>
+              <w:rPr>
+                <w:rFonts w:ascii="Calibri" w:eastAsia="Calibri" w:hAnsi="Calibri"/>
+                <w:lang w:val="es-AR" w:eastAsia="es-ES"/>
+              </w:rPr>
+            </w:pPr>
+            <w:r>
+              <w:rPr>
+                <w:rFonts w:ascii="Calibri" w:eastAsia="Calibri" w:hAnsi="Calibri"/>
+                <w:lang w:val="es-AR" w:eastAsia="es-ES"/>
+              </w:rPr>
+              <w:t xml:space="preserve">Investigar si existe hosting gratuito de </w:t>
+            </w:r>
+            <w:proofErr w:type="spellStart"/>
+            <w:r>
+              <w:rPr>
+                <w:rFonts w:ascii="Calibri" w:eastAsia="Calibri" w:hAnsi="Calibri"/>
+                <w:lang w:val="es-AR" w:eastAsia="es-ES"/>
+              </w:rPr>
+              <w:t>MySQL</w:t>
+            </w:r>
+            <w:proofErr w:type="spellEnd"/>
+            <w:r>
+              <w:rPr>
+                <w:rFonts w:ascii="Calibri" w:eastAsia="Calibri" w:hAnsi="Calibri"/>
+                <w:lang w:val="es-AR" w:eastAsia="es-ES"/>
+              </w:rPr>
+              <w:t xml:space="preserve"> para tener la BD centralizada.</w:t>
+            </w:r>
+          </w:p>
+        </w:tc>
+        <w:tc>
+          <w:tcPr>
+            <w:tcW w:w="1788" w:type="dxa"/>
+          </w:tcPr>
+          <w:p>
+            <w:pPr>
+              <w:pStyle w:val="PSI-Normal"/>
+            </w:pPr>
+            <w:r>
+              <w:t>Francisco Estrada</w:t>
+            </w:r>
+          </w:p>
+        </w:tc>
+        <w:tc>
+          <w:tcPr>
+            <w:tcW w:w="1370" w:type="dxa"/>
+          </w:tcPr>
+          <w:p>
+            <w:pPr>
+              <w:pStyle w:val="PSI-Normal"/>
+            </w:pPr>
+            <w:r>
+              <w:t xml:space="preserve">Fabricio González - </w:t>
+            </w:r>
+            <w:r>
+              <w:t xml:space="preserve">Nicolás </w:t>
+            </w:r>
+            <w:proofErr w:type="spellStart"/>
+            <w:r>
+              <w:t>Sartini</w:t>
+            </w:r>
+            <w:proofErr w:type="spellEnd"/>
+          </w:p>
+        </w:tc>
+        <w:tc>
+          <w:tcPr>
+            <w:tcW w:w="1134" w:type="dxa"/>
+            <w:vAlign w:val="center"/>
+          </w:tcPr>
+          <w:p>
+            <w:pPr>
+              <w:pStyle w:val="PSI-Normal"/>
+            </w:pPr>
+            <w:r>
+              <w:t>18/06/19</w:t>
+            </w:r>
+          </w:p>
+        </w:tc>
+        <w:tc>
+          <w:tcPr>
+            <w:tcW w:w="1133" w:type="dxa"/>
+            <w:vAlign w:val="center"/>
+          </w:tcPr>
+          <w:p>
+            <w:pPr>
+              <w:pStyle w:val="PSI-Normal"/>
+            </w:pPr>
+            <w:r>
+              <w:t>28</w:t>
+            </w:r>
+            <w:r>
+              <w:t>/06/19</w:t>
+            </w:r>
+          </w:p>
+        </w:tc>
+      </w:tr>
+      <w:tr>
+        <w:trPr>
+          <w:jc w:val="center"/>
+        </w:trPr>
+        <w:tc>
+          <w:tcPr>
+            <w:tcW w:w="4395" w:type="dxa"/>
+            <w:vAlign w:val="center"/>
+          </w:tcPr>
+          <w:p>
+            <w:pPr>
+              <w:rPr>
+                <w:lang w:val="es-AR"/>
+              </w:rPr>
+            </w:pPr>
+            <w:r>
+              <w:rPr>
+                <w:rFonts w:ascii="Calibri" w:eastAsia="Calibri" w:hAnsi="Calibri"/>
+                <w:lang w:val="es-AR" w:eastAsia="es-ES"/>
+              </w:rPr>
+              <w:t>Ver si puede replicarse</w:t>
+            </w:r>
+            <w:r>
+              <w:rPr>
+                <w:rFonts w:ascii="Calibri" w:eastAsia="Calibri" w:hAnsi="Calibri"/>
+                <w:lang w:val="es-AR" w:eastAsia="es-ES"/>
+              </w:rPr>
+              <w:t xml:space="preserve"> el error que obtuvo Nicolás en la eliminación de planes</w:t>
+            </w:r>
+            <w:r>
+              <w:rPr>
+                <w:rFonts w:ascii="Calibri" w:eastAsia="Calibri" w:hAnsi="Calibri"/>
+                <w:lang w:val="es-AR" w:eastAsia="es-ES"/>
+              </w:rPr>
+              <w:t xml:space="preserve"> o si sólo ocurrió porque había asignaturas relacionadas.</w:t>
+            </w:r>
+            <w:r>
+              <w:rPr>
+                <w:rFonts w:ascii="Calibri" w:eastAsia="Calibri" w:hAnsi="Calibri"/>
+                <w:lang w:val="es-AR" w:eastAsia="es-ES"/>
+              </w:rPr>
+              <w:t xml:space="preserve"> Ver estado de la BD en caso de que ocurra.</w:t>
+            </w:r>
+          </w:p>
+        </w:tc>
+        <w:tc>
+          <w:tcPr>
+            <w:tcW w:w="1788" w:type="dxa"/>
+          </w:tcPr>
+          <w:p>
+            <w:pPr>
+              <w:pStyle w:val="PSI-Normal"/>
+            </w:pPr>
+            <w:r>
+              <w:t xml:space="preserve">Nicolás </w:t>
+            </w:r>
+            <w:proofErr w:type="spellStart"/>
+            <w:r>
+              <w:t>Sartini</w:t>
+            </w:r>
+            <w:proofErr w:type="spellEnd"/>
           </w:p>
         </w:tc>
         <w:tc>
@@ -3007,7 +3326,7 @@
               <w:pStyle w:val="PSI-Normal"/>
             </w:pPr>
             <w:r>
-              <w:t>21/11/18</w:t>
+              <w:t>20/06/19</w:t>
             </w:r>
           </w:p>
         </w:tc>
@@ -3021,7 +3340,7 @@
               <w:pStyle w:val="PSI-Normal"/>
             </w:pPr>
             <w:r>
-              <w:t>25/11/18</w:t>
+              <w:t>26/06/19</w:t>
             </w:r>
           </w:p>
         </w:tc>
@@ -3037,10 +3356,58 @@
           </w:tcPr>
           <w:p>
             <w:pPr>
-              <w:pStyle w:val="PSI-Normal"/>
+              <w:rPr>
+                <w:rFonts w:ascii="Calibri" w:eastAsia="Calibri" w:hAnsi="Calibri"/>
+                <w:lang w:eastAsia="es-ES"/>
+              </w:rPr>
             </w:pPr>
-            <w:r>
-              <w:t>Plan de Pruebas</w:t>
+            <w:proofErr w:type="spellStart"/>
+            <w:r>
+              <w:rPr>
+                <w:rFonts w:ascii="Calibri" w:eastAsia="Calibri" w:hAnsi="Calibri"/>
+                <w:lang w:eastAsia="es-ES"/>
+              </w:rPr>
+              <w:t>Aplicar</w:t>
+            </w:r>
+            <w:proofErr w:type="spellEnd"/>
+            <w:r>
+              <w:rPr>
+                <w:rFonts w:ascii="Calibri" w:eastAsia="Calibri" w:hAnsi="Calibri"/>
+                <w:lang w:eastAsia="es-ES"/>
+              </w:rPr>
+              <w:t xml:space="preserve"> JavaScript “</w:t>
+            </w:r>
+            <w:proofErr w:type="spellStart"/>
+            <w:r>
+              <w:rPr>
+                <w:rFonts w:ascii="Calibri" w:eastAsia="Calibri" w:hAnsi="Calibri"/>
+                <w:lang w:eastAsia="es-ES"/>
+              </w:rPr>
+              <w:t>Solo_Texto</w:t>
+            </w:r>
+            <w:proofErr w:type="spellEnd"/>
+            <w:r>
+              <w:rPr>
+                <w:rFonts w:ascii="Calibri" w:eastAsia="Calibri" w:hAnsi="Calibri"/>
+                <w:lang w:eastAsia="es-ES"/>
+              </w:rPr>
+              <w:t xml:space="preserve">” al nombre de un </w:t>
+            </w:r>
+            <w:proofErr w:type="spellStart"/>
+            <w:r>
+              <w:rPr>
+                <w:rFonts w:ascii="Calibri" w:eastAsia="Calibri" w:hAnsi="Calibri"/>
+                <w:lang w:eastAsia="es-ES"/>
+              </w:rPr>
+              <w:t>profesor</w:t>
+            </w:r>
+            <w:proofErr w:type="spellEnd"/>
+            <w:r>
+              <w:rPr>
+                <w:rFonts w:ascii="Calibri" w:eastAsia="Calibri" w:hAnsi="Calibri"/>
+                <w:lang w:eastAsia="es-ES"/>
+              </w:rPr>
+              <w:t>.</w:t>
             </w:r>
           </w:p>
         </w:tc>
@@ -3053,7 +3420,7 @@
               <w:pStyle w:val="PSI-Normal"/>
             </w:pPr>
             <w:r>
-              <w:t>Nicolás Sartini</w:t>
+              <w:t>Francisco Estrada</w:t>
             </w:r>
           </w:p>
         </w:tc>
@@ -3077,7 +3444,10 @@
               <w:pStyle w:val="PSI-Normal"/>
             </w:pPr>
             <w:r>
-              <w:t>21/11/18</w:t>
+              <w:t>22</w:t>
+            </w:r>
+            <w:r>
+              <w:t>/06/19</w:t>
             </w:r>
           </w:p>
         </w:tc>
@@ -3091,7 +3461,10 @@
               <w:pStyle w:val="PSI-Normal"/>
             </w:pPr>
             <w:r>
-              <w:t>25/11/18</w:t>
+              <w:t>28</w:t>
+            </w:r>
+            <w:r>
+              <w:t>/06/19</w:t>
             </w:r>
           </w:p>
         </w:tc>
@@ -3107,10 +3480,82 @@
           </w:tcPr>
           <w:p>
             <w:pPr>
-              <w:pStyle w:val="PSI-Normal"/>
+              <w:rPr>
+                <w:rFonts w:ascii="Calibri" w:eastAsia="Calibri" w:hAnsi="Calibri"/>
+                <w:lang w:eastAsia="es-ES"/>
+              </w:rPr>
             </w:pPr>
-            <w:r>
-              <w:t>Especificación de CU Generar PDF Programa</w:t>
+            <w:proofErr w:type="spellStart"/>
+            <w:r>
+              <w:rPr>
+                <w:rFonts w:ascii="Calibri" w:eastAsia="Calibri" w:hAnsi="Calibri"/>
+                <w:lang w:eastAsia="es-ES"/>
+              </w:rPr>
+              <w:t>Cambiar</w:t>
+            </w:r>
+            <w:proofErr w:type="spellEnd"/>
+            <w:r>
+              <w:rPr>
+                <w:rFonts w:ascii="Calibri" w:eastAsia="Calibri" w:hAnsi="Calibri"/>
+                <w:lang w:eastAsia="es-ES"/>
+              </w:rPr>
+              <w:t xml:space="preserve"> </w:t>
+            </w:r>
+            <w:proofErr w:type="gramStart"/>
+            <w:r>
+              <w:rPr>
+                <w:rFonts w:ascii="Calibri" w:eastAsia="Calibri" w:hAnsi="Calibri"/>
+                <w:i/>
+                <w:lang w:eastAsia="es-ES"/>
+              </w:rPr>
+              <w:t>alert(</w:t>
+            </w:r>
+            <w:proofErr w:type="gramEnd"/>
+            <w:r>
+              <w:rPr>
+                <w:rFonts w:ascii="Calibri" w:eastAsia="Calibri" w:hAnsi="Calibri"/>
+                <w:i/>
+                <w:lang w:eastAsia="es-ES"/>
+              </w:rPr>
+              <w:t>)</w:t>
+            </w:r>
+            <w:r>
+              <w:rPr>
+                <w:rFonts w:ascii="Calibri" w:eastAsia="Calibri" w:hAnsi="Calibri"/>
+                <w:lang w:eastAsia="es-ES"/>
+              </w:rPr>
+              <w:t xml:space="preserve"> </w:t>
+            </w:r>
+            <w:proofErr w:type="spellStart"/>
+            <w:r>
+              <w:rPr>
+                <w:rFonts w:ascii="Calibri" w:eastAsia="Calibri" w:hAnsi="Calibri"/>
+                <w:lang w:eastAsia="es-ES"/>
+              </w:rPr>
+              <w:t>por</w:t>
+            </w:r>
+            <w:proofErr w:type="spellEnd"/>
+            <w:r>
+              <w:rPr>
+                <w:rFonts w:ascii="Calibri" w:eastAsia="Calibri" w:hAnsi="Calibri"/>
+                <w:lang w:eastAsia="es-ES"/>
+              </w:rPr>
+              <w:t xml:space="preserve"> </w:t>
+            </w:r>
+            <w:r>
+              <w:rPr>
+                <w:rFonts w:ascii="Calibri" w:eastAsia="Calibri" w:hAnsi="Calibri"/>
+                <w:i/>
+                <w:lang w:eastAsia="es-ES"/>
+              </w:rPr>
+              <w:t xml:space="preserve">title </w:t>
+            </w:r>
+            <w:r>
+              <w:rPr>
+                <w:rFonts w:ascii="Calibri" w:eastAsia="Calibri" w:hAnsi="Calibri"/>
+                <w:lang w:eastAsia="es-ES"/>
+              </w:rPr>
+              <w:t>en las validaciones que se hagan por JavaScript.</w:t>
             </w:r>
           </w:p>
         </w:tc>
@@ -3123,7 +3568,7 @@
               <w:pStyle w:val="PSI-Normal"/>
             </w:pPr>
             <w:r>
-              <w:t>Francisco Estrada</w:t>
+              <w:t>Fabricio González</w:t>
             </w:r>
           </w:p>
         </w:tc>
@@ -3147,7 +3592,7 @@
               <w:pStyle w:val="PSI-Normal"/>
             </w:pPr>
             <w:r>
-              <w:t>21/11/18</w:t>
+              <w:t>18/06/19</w:t>
             </w:r>
           </w:p>
         </w:tc>
@@ -3161,7 +3606,7 @@
               <w:pStyle w:val="PSI-Normal"/>
             </w:pPr>
             <w:r>
-              <w:t>23/11/18</w:t>
+              <w:t>22/06/19</w:t>
             </w:r>
           </w:p>
         </w:tc>
@@ -3177,10 +3622,42 @@
           </w:tcPr>
           <w:p>
             <w:pPr>
-              <w:pStyle w:val="PSI-Normal"/>
+              <w:rPr>
+                <w:rFonts w:ascii="Calibri" w:eastAsia="Calibri" w:hAnsi="Calibri"/>
+                <w:lang w:eastAsia="es-ES"/>
+              </w:rPr>
             </w:pPr>
-            <w:r>
-              <w:t>Diagramas del CU Generar PDF Programa</w:t>
+            <w:proofErr w:type="spellStart"/>
+            <w:r>
+              <w:rPr>
+                <w:rFonts w:ascii="Calibri" w:eastAsia="Calibri" w:hAnsi="Calibri"/>
+                <w:lang w:eastAsia="es-ES"/>
+              </w:rPr>
+              <w:t>Finalizar</w:t>
+            </w:r>
+            <w:proofErr w:type="spellEnd"/>
+            <w:r>
+              <w:rPr>
+                <w:rFonts w:ascii="Calibri" w:eastAsia="Calibri" w:hAnsi="Calibri"/>
+                <w:lang w:eastAsia="es-ES"/>
+              </w:rPr>
+              <w:t xml:space="preserve"> Plan de </w:t>
+            </w:r>
+            <w:proofErr w:type="spellStart"/>
+            <w:r>
+              <w:rPr>
+                <w:rFonts w:ascii="Calibri" w:eastAsia="Calibri" w:hAnsi="Calibri"/>
+                <w:lang w:eastAsia="es-ES"/>
+              </w:rPr>
+              <w:t>Proyecto</w:t>
+            </w:r>
+            <w:proofErr w:type="spellEnd"/>
+            <w:r>
+              <w:rPr>
+                <w:rFonts w:ascii="Calibri" w:eastAsia="Calibri" w:hAnsi="Calibri"/>
+                <w:lang w:eastAsia="es-ES"/>
+              </w:rPr>
+              <w:t>.</w:t>
             </w:r>
           </w:p>
         </w:tc>
@@ -3193,7 +3670,7 @@
               <w:pStyle w:val="PSI-Normal"/>
             </w:pPr>
             <w:r>
-              <w:t>Francisco Estrada</w:t>
+              <w:t>Fabricio González</w:t>
             </w:r>
           </w:p>
         </w:tc>
@@ -3217,7 +3694,7 @@
               <w:pStyle w:val="PSI-Normal"/>
             </w:pPr>
             <w:r>
-              <w:t>23/11/18</w:t>
+              <w:t>23/06/19</w:t>
             </w:r>
           </w:p>
         </w:tc>
@@ -3231,7 +3708,7 @@
               <w:pStyle w:val="PSI-Normal"/>
             </w:pPr>
             <w:r>
-              <w:t>23/11/18</w:t>
+              <w:t>26/06/19</w:t>
             </w:r>
           </w:p>
         </w:tc>
@@ -3250,7 +3727,7 @@
               <w:pStyle w:val="PSI-Normal"/>
             </w:pPr>
             <w:r>
-              <w:t>Codificación de CU Generar PDF Programa</w:t>
+              <w:t>Agregar el CU Visualizar Plan a la documentación.</w:t>
             </w:r>
           </w:p>
         </w:tc>
@@ -3263,8 +3740,13 @@
               <w:pStyle w:val="PSI-Normal"/>
             </w:pPr>
             <w:r>
-              <w:t>Francisco Estrada</w:t>
-            </w:r>
+              <w:t xml:space="preserve">Nicolás </w:t>
+            </w:r>
+            <w:proofErr w:type="spellStart"/>
+            <w:r>
+              <w:t>Sartini</w:t>
+            </w:r>
+            <w:proofErr w:type="spellEnd"/>
           </w:p>
         </w:tc>
         <w:tc>
@@ -3287,7 +3769,7 @@
               <w:pStyle w:val="PSI-Normal"/>
             </w:pPr>
             <w:r>
-              <w:t>24/11/18</w:t>
+              <w:t>20/06/19</w:t>
             </w:r>
           </w:p>
         </w:tc>
@@ -3301,7 +3783,7 @@
               <w:pStyle w:val="PSI-Normal"/>
             </w:pPr>
             <w:r>
-              <w:t>26/11/18</w:t>
+              <w:t>23/06/19</w:t>
             </w:r>
           </w:p>
         </w:tc>
@@ -3320,7 +3802,7 @@
               <w:pStyle w:val="PSI-Normal"/>
             </w:pPr>
             <w:r>
-              <w:t>Especificación de CU Visualizar Programa</w:t>
+              <w:t>Diseñar Pantalla Principal del Sistema</w:t>
             </w:r>
           </w:p>
         </w:tc>
@@ -3333,8 +3815,162 @@
               <w:pStyle w:val="PSI-Normal"/>
             </w:pPr>
             <w:r>
-              <w:t>Nicolás Sartini</w:t>
-            </w:r>
+              <w:t>Francisco Estrada</w:t>
+            </w:r>
+          </w:p>
+        </w:tc>
+        <w:tc>
+          <w:tcPr>
+            <w:tcW w:w="1370" w:type="dxa"/>
+          </w:tcPr>
+          <w:p>
+            <w:pPr>
+              <w:pStyle w:val="PSI-Normal"/>
+            </w:pPr>
+            <w:r>
+              <w:t>Fabricio González</w:t>
+            </w:r>
+          </w:p>
+        </w:tc>
+        <w:tc>
+          <w:tcPr>
+            <w:tcW w:w="1134" w:type="dxa"/>
+            <w:vAlign w:val="center"/>
+          </w:tcPr>
+          <w:p>
+            <w:pPr>
+              <w:pStyle w:val="PSI-Normal"/>
+            </w:pPr>
+            <w:r>
+              <w:t>25/06/19</w:t>
+            </w:r>
+          </w:p>
+        </w:tc>
+        <w:tc>
+          <w:tcPr>
+            <w:tcW w:w="1133" w:type="dxa"/>
+            <w:vAlign w:val="center"/>
+          </w:tcPr>
+          <w:p>
+            <w:pPr>
+              <w:pStyle w:val="PSI-Normal"/>
+            </w:pPr>
+            <w:r>
+              <w:t>05/07/19</w:t>
+            </w:r>
+          </w:p>
+        </w:tc>
+      </w:tr>
+      <w:tr>
+        <w:trPr>
+          <w:jc w:val="center"/>
+        </w:trPr>
+        <w:tc>
+          <w:tcPr>
+            <w:tcW w:w="4395" w:type="dxa"/>
+            <w:vAlign w:val="center"/>
+          </w:tcPr>
+          <w:p>
+            <w:pPr>
+              <w:pStyle w:val="PSI-Normal"/>
+            </w:pPr>
+            <w:r>
+              <w:t>Dar la posibilidad de aplicar formato a los campos de alta o modificación de Programas</w:t>
+            </w:r>
+          </w:p>
+        </w:tc>
+        <w:tc>
+          <w:tcPr>
+            <w:tcW w:w="1788" w:type="dxa"/>
+          </w:tcPr>
+          <w:p>
+            <w:pPr>
+              <w:pStyle w:val="PSI-Normal"/>
+            </w:pPr>
+            <w:r>
+              <w:t>Fabricio González</w:t>
+            </w:r>
+          </w:p>
+        </w:tc>
+        <w:tc>
+          <w:tcPr>
+            <w:tcW w:w="1370" w:type="dxa"/>
+          </w:tcPr>
+          <w:p>
+            <w:pPr>
+              <w:pStyle w:val="PSI-Normal"/>
+            </w:pPr>
+            <w:r>
+              <w:t>Francisco Estrada</w:t>
+            </w:r>
+          </w:p>
+        </w:tc>
+        <w:tc>
+          <w:tcPr>
+            <w:tcW w:w="1134" w:type="dxa"/>
+            <w:vAlign w:val="center"/>
+          </w:tcPr>
+          <w:p>
+            <w:pPr>
+              <w:pStyle w:val="PSI-Normal"/>
+            </w:pPr>
+            <w:r>
+              <w:t>25/06/19</w:t>
+            </w:r>
+          </w:p>
+        </w:tc>
+        <w:tc>
+          <w:tcPr>
+            <w:tcW w:w="1133" w:type="dxa"/>
+            <w:vAlign w:val="center"/>
+          </w:tcPr>
+          <w:p>
+            <w:pPr>
+              <w:pStyle w:val="PSI-Normal"/>
+            </w:pPr>
+            <w:r>
+              <w:t>05/07/19</w:t>
+            </w:r>
+          </w:p>
+        </w:tc>
+      </w:tr>
+      <w:tr>
+        <w:trPr>
+          <w:jc w:val="center"/>
+        </w:trPr>
+        <w:tc>
+          <w:tcPr>
+            <w:tcW w:w="4395" w:type="dxa"/>
+            <w:vAlign w:val="center"/>
+          </w:tcPr>
+          <w:p>
+            <w:pPr>
+              <w:pStyle w:val="PSI-Normal"/>
+            </w:pPr>
+            <w:r>
+              <w:t>Realizar pruebas para los CU Visualizar Plan</w:t>
+            </w:r>
+            <w:r>
+              <w:t xml:space="preserve"> y Alta de Programa (con formato). Además de testear que la Pantalla Principal funcione correctamente</w:t>
+            </w:r>
+          </w:p>
+        </w:tc>
+        <w:tc>
+          <w:tcPr>
+            <w:tcW w:w="1788" w:type="dxa"/>
+          </w:tcPr>
+          <w:p>
+            <w:pPr>
+              <w:pStyle w:val="PSI-Normal"/>
+            </w:pPr>
+            <w:r>
+              <w:t xml:space="preserve">Nicolás </w:t>
+            </w:r>
+            <w:proofErr w:type="spellStart"/>
+            <w:r>
+              <w:t>Sartini</w:t>
+            </w:r>
+            <w:proofErr w:type="spellEnd"/>
           </w:p>
         </w:tc>
         <w:tc>
@@ -3357,7 +3993,7 @@
               <w:pStyle w:val="PSI-Normal"/>
             </w:pPr>
             <w:r>
-              <w:t>21/11/18</w:t>
+              <w:t>06/07/19</w:t>
             </w:r>
           </w:p>
         </w:tc>
@@ -3371,7 +4007,7 @@
               <w:pStyle w:val="PSI-Normal"/>
             </w:pPr>
             <w:r>
-              <w:t>23/11/18</w:t>
+              <w:t>10/07/19</w:t>
             </w:r>
           </w:p>
         </w:tc>
@@ -3390,7 +4026,7 @@
               <w:pStyle w:val="PSI-Normal"/>
             </w:pPr>
             <w:r>
-              <w:t>Diagramas del CU Visualizar Programa</w:t>
+              <w:t>Correcciones tras pruebas y completado de cuestiones faltantes</w:t>
             </w:r>
           </w:p>
         </w:tc>
@@ -3403,7 +4039,7 @@
               <w:pStyle w:val="PSI-Normal"/>
             </w:pPr>
             <w:r>
-              <w:t>Nicolás Sartini</w:t>
+              <w:t>-----------------------</w:t>
             </w:r>
           </w:p>
         </w:tc>
@@ -3415,6 +4051,12 @@
             <w:pPr>
               <w:pStyle w:val="PSI-Normal"/>
             </w:pPr>
+            <w:r>
+              <w:t>----------</w:t>
+            </w:r>
+            <w:r>
+              <w:t>-------</w:t>
+            </w:r>
           </w:p>
         </w:tc>
         <w:tc>
@@ -3427,7 +4069,7 @@
               <w:pStyle w:val="PSI-Normal"/>
             </w:pPr>
             <w:r>
-              <w:t>23/11/18</w:t>
+              <w:t>11/07/19</w:t>
             </w:r>
           </w:p>
         </w:tc>
@@ -3441,424 +4083,7 @@
               <w:pStyle w:val="PSI-Normal"/>
             </w:pPr>
             <w:r>
-              <w:t>23/11/18</w:t>
-            </w:r>
-          </w:p>
-        </w:tc>
-      </w:tr>
-      <w:tr>
-        <w:trPr>
-          <w:jc w:val="center"/>
-        </w:trPr>
-        <w:tc>
-          <w:tcPr>
-            <w:tcW w:w="4395" w:type="dxa"/>
-            <w:vAlign w:val="center"/>
-          </w:tcPr>
-          <w:p>
-            <w:pPr>
-              <w:pStyle w:val="PSI-Normal"/>
-            </w:pPr>
-            <w:r>
-              <w:t>Codificación de CU Visualizar Programa</w:t>
-            </w:r>
-          </w:p>
-        </w:tc>
-        <w:tc>
-          <w:tcPr>
-            <w:tcW w:w="1788" w:type="dxa"/>
-          </w:tcPr>
-          <w:p>
-            <w:pPr>
-              <w:pStyle w:val="PSI-Normal"/>
-            </w:pPr>
-            <w:r>
-              <w:t>Nicolás Sartini</w:t>
-            </w:r>
-          </w:p>
-        </w:tc>
-        <w:tc>
-          <w:tcPr>
-            <w:tcW w:w="1370" w:type="dxa"/>
-          </w:tcPr>
-          <w:p>
-            <w:pPr>
-              <w:pStyle w:val="PSI-Normal"/>
-            </w:pPr>
-          </w:p>
-        </w:tc>
-        <w:tc>
-          <w:tcPr>
-            <w:tcW w:w="1134" w:type="dxa"/>
-            <w:vAlign w:val="center"/>
-          </w:tcPr>
-          <w:p>
-            <w:pPr>
-              <w:pStyle w:val="PSI-Normal"/>
-            </w:pPr>
-            <w:r>
-              <w:t>24/11/18</w:t>
-            </w:r>
-          </w:p>
-        </w:tc>
-        <w:tc>
-          <w:tcPr>
-            <w:tcW w:w="1133" w:type="dxa"/>
-            <w:vAlign w:val="center"/>
-          </w:tcPr>
-          <w:p>
-            <w:pPr>
-              <w:pStyle w:val="PSI-Normal"/>
-            </w:pPr>
-            <w:r>
-              <w:t>26/11/18</w:t>
-            </w:r>
-          </w:p>
-        </w:tc>
-      </w:tr>
-      <w:tr>
-        <w:trPr>
-          <w:jc w:val="center"/>
-        </w:trPr>
-        <w:tc>
-          <w:tcPr>
-            <w:tcW w:w="4395" w:type="dxa"/>
-            <w:vAlign w:val="center"/>
-          </w:tcPr>
-          <w:p>
-            <w:pPr>
-              <w:pStyle w:val="PSI-Normal"/>
-            </w:pPr>
-            <w:r>
-              <w:t xml:space="preserve">Especificación de CU Filtrado y Visualización de Programas (móvil) </w:t>
-            </w:r>
-          </w:p>
-        </w:tc>
-        <w:tc>
-          <w:tcPr>
-            <w:tcW w:w="1788" w:type="dxa"/>
-          </w:tcPr>
-          <w:p>
-            <w:pPr>
-              <w:pStyle w:val="PSI-Normal"/>
-            </w:pPr>
-            <w:r>
-              <w:t>Fabricio González</w:t>
-            </w:r>
-          </w:p>
-        </w:tc>
-        <w:tc>
-          <w:tcPr>
-            <w:tcW w:w="1370" w:type="dxa"/>
-          </w:tcPr>
-          <w:p>
-            <w:pPr>
-              <w:pStyle w:val="PSI-Normal"/>
-            </w:pPr>
-          </w:p>
-        </w:tc>
-        <w:tc>
-          <w:tcPr>
-            <w:tcW w:w="1134" w:type="dxa"/>
-            <w:vAlign w:val="center"/>
-          </w:tcPr>
-          <w:p>
-            <w:pPr>
-              <w:pStyle w:val="PSI-Normal"/>
-            </w:pPr>
-            <w:r>
-              <w:t>21/11/18</w:t>
-            </w:r>
-          </w:p>
-        </w:tc>
-        <w:tc>
-          <w:tcPr>
-            <w:tcW w:w="1133" w:type="dxa"/>
-            <w:vAlign w:val="center"/>
-          </w:tcPr>
-          <w:p>
-            <w:pPr>
-              <w:pStyle w:val="PSI-Normal"/>
-            </w:pPr>
-            <w:r>
-              <w:t>23/11/18</w:t>
-            </w:r>
-          </w:p>
-        </w:tc>
-      </w:tr>
-      <w:tr>
-        <w:trPr>
-          <w:jc w:val="center"/>
-        </w:trPr>
-        <w:tc>
-          <w:tcPr>
-            <w:tcW w:w="4395" w:type="dxa"/>
-            <w:vAlign w:val="center"/>
-          </w:tcPr>
-          <w:p>
-            <w:pPr>
-              <w:pStyle w:val="PSI-Normal"/>
-            </w:pPr>
-            <w:r>
-              <w:t>Diagramas del CU Filtrado y Visualización de Programas (móvil)</w:t>
-            </w:r>
-          </w:p>
-        </w:tc>
-        <w:tc>
-          <w:tcPr>
-            <w:tcW w:w="1788" w:type="dxa"/>
-          </w:tcPr>
-          <w:p>
-            <w:pPr>
-              <w:pStyle w:val="PSI-Normal"/>
-            </w:pPr>
-            <w:r>
-              <w:t>Fabricio González</w:t>
-            </w:r>
-          </w:p>
-        </w:tc>
-        <w:tc>
-          <w:tcPr>
-            <w:tcW w:w="1370" w:type="dxa"/>
-          </w:tcPr>
-          <w:p>
-            <w:pPr>
-              <w:pStyle w:val="PSI-Normal"/>
-            </w:pPr>
-          </w:p>
-        </w:tc>
-        <w:tc>
-          <w:tcPr>
-            <w:tcW w:w="1134" w:type="dxa"/>
-            <w:vAlign w:val="center"/>
-          </w:tcPr>
-          <w:p>
-            <w:pPr>
-              <w:pStyle w:val="PSI-Normal"/>
-            </w:pPr>
-            <w:r>
-              <w:t>23/11/18</w:t>
-            </w:r>
-          </w:p>
-        </w:tc>
-        <w:tc>
-          <w:tcPr>
-            <w:tcW w:w="1133" w:type="dxa"/>
-            <w:vAlign w:val="center"/>
-          </w:tcPr>
-          <w:p>
-            <w:pPr>
-              <w:pStyle w:val="PSI-Normal"/>
-            </w:pPr>
-            <w:r>
-              <w:t>23/11/18</w:t>
-            </w:r>
-          </w:p>
-        </w:tc>
-      </w:tr>
-      <w:tr>
-        <w:trPr>
-          <w:jc w:val="center"/>
-        </w:trPr>
-        <w:tc>
-          <w:tcPr>
-            <w:tcW w:w="4395" w:type="dxa"/>
-            <w:vAlign w:val="center"/>
-          </w:tcPr>
-          <w:p>
-            <w:pPr>
-              <w:pStyle w:val="PSI-Normal"/>
-            </w:pPr>
-            <w:r>
-              <w:t>Codificación de CU Filtrado y Visualización de Programas (móvil)</w:t>
-            </w:r>
-          </w:p>
-        </w:tc>
-        <w:tc>
-          <w:tcPr>
-            <w:tcW w:w="1788" w:type="dxa"/>
-          </w:tcPr>
-          <w:p>
-            <w:pPr>
-              <w:pStyle w:val="PSI-Normal"/>
-            </w:pPr>
-            <w:r>
-              <w:t>Fabricio González</w:t>
-            </w:r>
-          </w:p>
-        </w:tc>
-        <w:tc>
-          <w:tcPr>
-            <w:tcW w:w="1370" w:type="dxa"/>
-          </w:tcPr>
-          <w:p>
-            <w:pPr>
-              <w:pStyle w:val="PSI-Normal"/>
-            </w:pPr>
-          </w:p>
-        </w:tc>
-        <w:tc>
-          <w:tcPr>
-            <w:tcW w:w="1134" w:type="dxa"/>
-            <w:vAlign w:val="center"/>
-          </w:tcPr>
-          <w:p>
-            <w:pPr>
-              <w:pStyle w:val="PSI-Normal"/>
-            </w:pPr>
-            <w:r>
-              <w:t>24/11/18</w:t>
-            </w:r>
-          </w:p>
-        </w:tc>
-        <w:tc>
-          <w:tcPr>
-            <w:tcW w:w="1133" w:type="dxa"/>
-            <w:vAlign w:val="center"/>
-          </w:tcPr>
-          <w:p>
-            <w:pPr>
-              <w:pStyle w:val="PSI-Normal"/>
-            </w:pPr>
-            <w:r>
-              <w:t>26/11/18</w:t>
-            </w:r>
-          </w:p>
-        </w:tc>
-      </w:tr>
-      <w:tr>
-        <w:trPr>
-          <w:jc w:val="center"/>
-        </w:trPr>
-        <w:tc>
-          <w:tcPr>
-            <w:tcW w:w="4395" w:type="dxa"/>
-            <w:vAlign w:val="center"/>
-          </w:tcPr>
-          <w:p>
-            <w:pPr>
-              <w:pStyle w:val="PSI-Normal"/>
-            </w:pPr>
-            <w:r>
-              <w:t>Revisar Iteración y preparar Presentación</w:t>
-            </w:r>
-          </w:p>
-        </w:tc>
-        <w:tc>
-          <w:tcPr>
-            <w:tcW w:w="1788" w:type="dxa"/>
-          </w:tcPr>
-          <w:p>
-            <w:pPr>
-              <w:pStyle w:val="PSI-Normal"/>
-            </w:pPr>
-            <w:r>
-              <w:t>Fabricio González</w:t>
-            </w:r>
-          </w:p>
-        </w:tc>
-        <w:tc>
-          <w:tcPr>
-            <w:tcW w:w="1370" w:type="dxa"/>
-          </w:tcPr>
-          <w:p>
-            <w:pPr>
-              <w:pStyle w:val="PSI-Normal"/>
-            </w:pPr>
-          </w:p>
-        </w:tc>
-        <w:tc>
-          <w:tcPr>
-            <w:tcW w:w="1134" w:type="dxa"/>
-            <w:vAlign w:val="center"/>
-          </w:tcPr>
-          <w:p>
-            <w:pPr>
-              <w:pStyle w:val="PSI-Normal"/>
-            </w:pPr>
-            <w:r>
-              <w:t>26/11/18</w:t>
-            </w:r>
-          </w:p>
-        </w:tc>
-        <w:tc>
-          <w:tcPr>
-            <w:tcW w:w="1133" w:type="dxa"/>
-            <w:vAlign w:val="center"/>
-          </w:tcPr>
-          <w:p>
-            <w:pPr>
-              <w:pStyle w:val="PSI-Normal"/>
-            </w:pPr>
-            <w:r>
-              <w:t>27/11/18</w:t>
-            </w:r>
-          </w:p>
-        </w:tc>
-      </w:tr>
-      <w:tr>
-        <w:trPr>
-          <w:jc w:val="center"/>
-        </w:trPr>
-        <w:tc>
-          <w:tcPr>
-            <w:tcW w:w="4395" w:type="dxa"/>
-            <w:vAlign w:val="center"/>
-          </w:tcPr>
-          <w:p>
-            <w:pPr>
-              <w:pStyle w:val="PSI-Normal"/>
-            </w:pPr>
-            <w:r>
-              <w:t>Revisar documentación anterior y completarla</w:t>
-            </w:r>
-          </w:p>
-        </w:tc>
-        <w:tc>
-          <w:tcPr>
-            <w:tcW w:w="1788" w:type="dxa"/>
-          </w:tcPr>
-          <w:p>
-            <w:pPr>
-              <w:pStyle w:val="PSI-Normal"/>
-            </w:pPr>
-          </w:p>
-        </w:tc>
-        <w:tc>
-          <w:tcPr>
-            <w:tcW w:w="1370" w:type="dxa"/>
-          </w:tcPr>
-          <w:p>
-            <w:pPr>
-              <w:pStyle w:val="PSI-Normal"/>
-            </w:pPr>
-          </w:p>
-        </w:tc>
-        <w:tc>
-          <w:tcPr>
-            <w:tcW w:w="1134" w:type="dxa"/>
-            <w:vAlign w:val="center"/>
-          </w:tcPr>
-          <w:p>
-            <w:pPr>
-              <w:pStyle w:val="PSI-Normal"/>
-            </w:pPr>
-            <w:r>
-              <w:t>20/11/18</w:t>
-            </w:r>
-          </w:p>
-        </w:tc>
-        <w:tc>
-          <w:tcPr>
-            <w:tcW w:w="1133" w:type="dxa"/>
-            <w:vAlign w:val="center"/>
-          </w:tcPr>
-          <w:p>
-            <w:pPr>
-              <w:pStyle w:val="PSI-Normal"/>
-            </w:pPr>
-            <w:r>
-              <w:t>27/11/18</w:t>
+              <w:t>14/07/19</w:t>
             </w:r>
           </w:p>
         </w:tc>
@@ -3868,6 +4093,8 @@
       <w:pPr>
         <w:pStyle w:val="PSI-Normal"/>
       </w:pPr>
+      <w:bookmarkStart w:id="6" w:name="_GoBack"/>
+      <w:bookmarkEnd w:id="6"/>
       <w:r>
         <w:t>En caso de que algún integrante del VASPA Team finalice antes de lo planificado con sus tareas, colaborará con los otros integrantes o revisará documentación antigua incompleta</w:t>
       </w:r>
@@ -3877,7 +4104,13 @@
         <w:pStyle w:val="PSI-Normal"/>
       </w:pPr>
       <w:r>
-        <w:t>14/06/2019</w:t>
+        <w:t>14</w:t>
+      </w:r>
+      <w:r>
+        <w:t>/07</w:t>
+      </w:r>
+      <w:r>
+        <w:t>/2019</w:t>
       </w:r>
       <w:r>
         <w:t xml:space="preserve"> Fin de la </w:t>
@@ -4155,7 +4388,7 @@
             <w:rFonts w:asciiTheme="majorHAnsi" w:hAnsiTheme="majorHAnsi" w:cstheme="majorHAnsi"/>
             <w:noProof/>
           </w:rPr>
-          <w:t>6</w:t>
+          <w:t>7</w:t>
         </w:r>
         <w:r>
           <w:rPr>
@@ -7062,6 +7295,7 @@
   <w:style w:type="character" w:default="1" w:styleId="Fuentedeprrafopredeter">
     <w:name w:val="Default Paragraph Font"/>
     <w:uiPriority w:val="1"/>
+    <w:semiHidden/>
     <w:unhideWhenUsed/>
   </w:style>
   <w:style w:type="table" w:default="1" w:styleId="Tablanormal">
@@ -7596,7 +7830,10 @@
     <w:basedOn w:val="Ttulo3"/>
     <w:autoRedefine/>
     <w:qFormat/>
-    <w:rsid w:val="005F60BA"/>
+    <w:rsid w:val="004E34D7"/>
+    <w:pPr>
+      <w:ind w:left="720" w:firstLine="0"/>
+    </w:pPr>
   </w:style>
   <w:style w:type="character" w:customStyle="1" w:styleId="Ttulo4Car">
     <w:name w:val="Título 4 Car"/>
@@ -8045,7 +8282,7 @@
 </file>
 
 <file path=customXml/itemProps2.xml><?xml version="1.0" encoding="utf-8"?>
-<ds:datastoreItem xmlns:ds="http://schemas.openxmlformats.org/officeDocument/2006/customXml" ds:itemID="{80672A33-4736-41BD-A8B2-766E56410EBA}">
+<ds:datastoreItem xmlns:ds="http://schemas.openxmlformats.org/officeDocument/2006/customXml" ds:itemID="{3BB6C6A3-D99F-4C91-A043-44ADEA37AD24}">
   <ds:schemaRefs>
     <ds:schemaRef ds:uri="http://schemas.openxmlformats.org/officeDocument/2006/bibliography"/>
   </ds:schemaRefs>

</xml_diff>

<commit_message>
Evaluación/conclusiones de Plan de Iteración 5  - Construccion.docx
</commit_message>
<xml_diff>
--- a/Construcción/Plan de Iteración 5  - Construccion.docx
+++ b/Construcción/Plan de Iteración 5  - Construccion.docx
@@ -1833,7 +1833,6 @@
         </w:rPr>
         <w:t xml:space="preserve">Aplicar la librería </w:t>
       </w:r>
-      <w:proofErr w:type="spellStart"/>
       <w:r>
         <w:rPr>
           <w:rFonts w:ascii="Calibri" w:eastAsia="Calibri" w:hAnsi="Calibri" w:cs="Times New Roman"/>
@@ -1842,7 +1841,6 @@
         </w:rPr>
         <w:t>datatable</w:t>
       </w:r>
-      <w:proofErr w:type="spellEnd"/>
       <w:r>
         <w:rPr>
           <w:rFonts w:ascii="Calibri" w:eastAsia="Calibri" w:hAnsi="Calibri" w:cs="Times New Roman"/>
@@ -1868,23 +1866,7 @@
           <w:rFonts w:ascii="Calibri" w:eastAsia="Calibri" w:hAnsi="Calibri" w:cs="Times New Roman"/>
           <w:lang w:eastAsia="es-ES"/>
         </w:rPr>
-        <w:t xml:space="preserve">Investigar si existe hosting gratuito de </w:t>
-      </w:r>
-      <w:proofErr w:type="spellStart"/>
-      <w:r>
-        <w:rPr>
-          <w:rFonts w:ascii="Calibri" w:eastAsia="Calibri" w:hAnsi="Calibri" w:cs="Times New Roman"/>
-          <w:lang w:eastAsia="es-ES"/>
-        </w:rPr>
-        <w:t>MySQL</w:t>
-      </w:r>
-      <w:proofErr w:type="spellEnd"/>
-      <w:r>
-        <w:rPr>
-          <w:rFonts w:ascii="Calibri" w:eastAsia="Calibri" w:hAnsi="Calibri" w:cs="Times New Roman"/>
-          <w:lang w:eastAsia="es-ES"/>
-        </w:rPr>
-        <w:t xml:space="preserve"> para tener la BD centralizada.</w:t>
+        <w:t>Investigar si existe hosting gratuito de MySQL para tener la BD centralizada.</w:t>
       </w:r>
     </w:p>
     <w:p>
@@ -1924,23 +1906,7 @@
           <w:rFonts w:ascii="Calibri" w:eastAsia="Calibri" w:hAnsi="Calibri" w:cs="Times New Roman"/>
           <w:lang w:eastAsia="es-ES"/>
         </w:rPr>
-        <w:t>Aplicar JavaScript “</w:t>
-      </w:r>
-      <w:proofErr w:type="spellStart"/>
-      <w:r>
-        <w:rPr>
-          <w:rFonts w:ascii="Calibri" w:eastAsia="Calibri" w:hAnsi="Calibri" w:cs="Times New Roman"/>
-          <w:lang w:eastAsia="es-ES"/>
-        </w:rPr>
-        <w:t>Solo_Texto</w:t>
-      </w:r>
-      <w:proofErr w:type="spellEnd"/>
-      <w:r>
-        <w:rPr>
-          <w:rFonts w:ascii="Calibri" w:eastAsia="Calibri" w:hAnsi="Calibri" w:cs="Times New Roman"/>
-          <w:lang w:eastAsia="es-ES"/>
-        </w:rPr>
-        <w:t>” al nombre de un profesor.</w:t>
+        <w:t>Aplicar JavaScript “Solo_Texto” al nombre de un profesor.</w:t>
       </w:r>
     </w:p>
     <w:p>
@@ -1962,33 +1928,13 @@
         </w:rPr>
         <w:t xml:space="preserve">Cambiar </w:t>
       </w:r>
-      <w:proofErr w:type="spellStart"/>
-      <w:proofErr w:type="gramStart"/>
       <w:r>
         <w:rPr>
           <w:rFonts w:ascii="Calibri" w:eastAsia="Calibri" w:hAnsi="Calibri" w:cs="Times New Roman"/>
           <w:i/>
           <w:lang w:eastAsia="es-ES"/>
         </w:rPr>
-        <w:t>alert</w:t>
-      </w:r>
-      <w:proofErr w:type="spellEnd"/>
-      <w:r>
-        <w:rPr>
-          <w:rFonts w:ascii="Calibri" w:eastAsia="Calibri" w:hAnsi="Calibri" w:cs="Times New Roman"/>
-          <w:i/>
-          <w:lang w:eastAsia="es-ES"/>
-        </w:rPr>
-        <w:t>(</w:t>
-      </w:r>
-      <w:proofErr w:type="gramEnd"/>
-      <w:r>
-        <w:rPr>
-          <w:rFonts w:ascii="Calibri" w:eastAsia="Calibri" w:hAnsi="Calibri" w:cs="Times New Roman"/>
-          <w:i/>
-          <w:lang w:eastAsia="es-ES"/>
-        </w:rPr>
-        <w:t>)</w:t>
+        <w:t>alert()</w:t>
       </w:r>
       <w:r>
         <w:rPr>
@@ -1997,7 +1943,6 @@
         </w:rPr>
         <w:t xml:space="preserve"> por </w:t>
       </w:r>
-      <w:proofErr w:type="spellStart"/>
       <w:r>
         <w:rPr>
           <w:rFonts w:ascii="Calibri" w:eastAsia="Calibri" w:hAnsi="Calibri" w:cs="Times New Roman"/>
@@ -2006,7 +1951,6 @@
         </w:rPr>
         <w:t>title</w:t>
       </w:r>
-      <w:proofErr w:type="spellEnd"/>
       <w:r>
         <w:rPr>
           <w:rFonts w:ascii="Calibri" w:eastAsia="Calibri" w:hAnsi="Calibri" w:cs="Times New Roman"/>
@@ -2087,23 +2031,7 @@
           <w:rFonts w:ascii="Calibri" w:eastAsia="Calibri" w:hAnsi="Calibri" w:cs="Times New Roman"/>
           <w:lang w:eastAsia="es-ES"/>
         </w:rPr>
-        <w:t xml:space="preserve">Se debe programar una Pantalla Principal del Sistema. Debe tener una búsqueda rápida de programas. Una búsqueda más avanzada. Y un </w:t>
-      </w:r>
-      <w:proofErr w:type="spellStart"/>
-      <w:r>
-        <w:rPr>
-          <w:rFonts w:ascii="Calibri" w:eastAsia="Calibri" w:hAnsi="Calibri" w:cs="Times New Roman"/>
-          <w:lang w:eastAsia="es-ES"/>
-        </w:rPr>
-        <w:t>login</w:t>
-      </w:r>
-      <w:proofErr w:type="spellEnd"/>
-      <w:r>
-        <w:rPr>
-          <w:rFonts w:ascii="Calibri" w:eastAsia="Calibri" w:hAnsi="Calibri" w:cs="Times New Roman"/>
-          <w:lang w:eastAsia="es-ES"/>
-        </w:rPr>
-        <w:t xml:space="preserve"> para que los administradores ingresen.</w:t>
+        <w:t>Se debe programar una Pantalla Principal del Sistema. Debe tener una búsqueda rápida de programas. Una búsqueda más avanzada. Y un login para que los administradores ingresen.</w:t>
       </w:r>
     </w:p>
     <w:p>
@@ -2160,23 +2088,7 @@
           <w:rFonts w:ascii="Calibri" w:eastAsia="Calibri" w:hAnsi="Calibri" w:cs="Times New Roman"/>
           <w:lang w:eastAsia="es-ES"/>
         </w:rPr>
-        <w:t xml:space="preserve">Analizar el borrado de la tabla </w:t>
-      </w:r>
-      <w:proofErr w:type="spellStart"/>
-      <w:r>
-        <w:rPr>
-          <w:rFonts w:ascii="Calibri" w:eastAsia="Calibri" w:hAnsi="Calibri" w:cs="Times New Roman"/>
-          <w:lang w:eastAsia="es-ES"/>
-        </w:rPr>
-        <w:t>Anio</w:t>
-      </w:r>
-      <w:proofErr w:type="spellEnd"/>
-      <w:r>
-        <w:rPr>
-          <w:rFonts w:ascii="Calibri" w:eastAsia="Calibri" w:hAnsi="Calibri" w:cs="Times New Roman"/>
-          <w:lang w:eastAsia="es-ES"/>
-        </w:rPr>
-        <w:t>.</w:t>
+        <w:t>Analizar el borrado de la tabla Anio.</w:t>
       </w:r>
     </w:p>
     <w:p>
@@ -2216,23 +2128,7 @@
           <w:rFonts w:ascii="Calibri" w:eastAsia="Calibri" w:hAnsi="Calibri" w:cs="Times New Roman"/>
           <w:lang w:eastAsia="es-ES"/>
         </w:rPr>
-        <w:t xml:space="preserve">Se debe crear la tabla </w:t>
-      </w:r>
-      <w:proofErr w:type="spellStart"/>
-      <w:r>
-        <w:rPr>
-          <w:rFonts w:ascii="Calibri" w:eastAsia="Calibri" w:hAnsi="Calibri" w:cs="Times New Roman"/>
-          <w:lang w:eastAsia="es-ES"/>
-        </w:rPr>
-        <w:t>plan_pdf</w:t>
-      </w:r>
-      <w:proofErr w:type="spellEnd"/>
-      <w:r>
-        <w:rPr>
-          <w:rFonts w:ascii="Calibri" w:eastAsia="Calibri" w:hAnsi="Calibri" w:cs="Times New Roman"/>
-          <w:lang w:eastAsia="es-ES"/>
-        </w:rPr>
-        <w:t xml:space="preserve"> con los datos relevantes (averiguar cuáles son) sobre los planes de estudio que se subirán al sistema.</w:t>
+        <w:t>Se debe crear la tabla plan_pdf con los datos relevantes (averiguar cuáles son) sobre los planes de estudio que se subirán al sistema.</w:t>
       </w:r>
     </w:p>
     <w:p>
@@ -2252,39 +2148,7 @@
           <w:rFonts w:ascii="Calibri" w:eastAsia="Calibri" w:hAnsi="Calibri" w:cs="Times New Roman"/>
           <w:lang w:eastAsia="es-ES"/>
         </w:rPr>
-        <w:t xml:space="preserve">La relación entre </w:t>
-      </w:r>
-      <w:proofErr w:type="spellStart"/>
-      <w:r>
-        <w:rPr>
-          <w:rFonts w:ascii="Calibri" w:eastAsia="Calibri" w:hAnsi="Calibri" w:cs="Times New Roman"/>
-          <w:lang w:eastAsia="es-ES"/>
-        </w:rPr>
-        <w:t>Registro_notificación</w:t>
-      </w:r>
-      <w:proofErr w:type="spellEnd"/>
-      <w:r>
-        <w:rPr>
-          <w:rFonts w:ascii="Calibri" w:eastAsia="Calibri" w:hAnsi="Calibri" w:cs="Times New Roman"/>
-          <w:lang w:eastAsia="es-ES"/>
-        </w:rPr>
-        <w:t xml:space="preserve"> y Programa no es correcta. Se debe cambiar la relación para que </w:t>
-      </w:r>
-      <w:proofErr w:type="spellStart"/>
-      <w:r>
-        <w:rPr>
-          <w:rFonts w:ascii="Calibri" w:eastAsia="Calibri" w:hAnsi="Calibri" w:cs="Times New Roman"/>
-          <w:lang w:eastAsia="es-ES"/>
-        </w:rPr>
-        <w:t>Registro_notificación</w:t>
-      </w:r>
-      <w:proofErr w:type="spellEnd"/>
-      <w:r>
-        <w:rPr>
-          <w:rFonts w:ascii="Calibri" w:eastAsia="Calibri" w:hAnsi="Calibri" w:cs="Times New Roman"/>
-          <w:lang w:eastAsia="es-ES"/>
-        </w:rPr>
-        <w:t xml:space="preserve"> se relacione con Asignatura. Ya que cuando se almacena una notificación, el programa aún no existiría.</w:t>
+        <w:t>La relación entre Registro_notificación y Programa no es correcta. Se debe cambiar la relación para que Registro_notificación se relacione con Asignatura. Ya que cuando se almacena una notificación, el programa aún no existiría.</w:t>
       </w:r>
     </w:p>
     <w:p>
@@ -2322,14 +2186,7 @@
           <w:lang w:eastAsia="es-ES"/>
         </w:rPr>
         <w:lastRenderedPageBreak/>
-        <w:t>Consultas al equipo docente</w:t>
-      </w:r>
-      <w:r>
-        <w:rPr>
-          <w:rFonts w:eastAsia="Calibri"/>
-          <w:lang w:eastAsia="es-ES"/>
-        </w:rPr>
-        <w:t>:</w:t>
+        <w:t>Consultas al equipo docente:</w:t>
       </w:r>
     </w:p>
     <w:p>
@@ -2853,13 +2710,8 @@
               <w:pStyle w:val="PSI-Normal"/>
             </w:pPr>
             <w:r>
-              <w:t xml:space="preserve">Francisco Estrada – Nicolás </w:t>
-            </w:r>
-            <w:proofErr w:type="spellStart"/>
-            <w:r>
-              <w:t>Sartini</w:t>
-            </w:r>
-            <w:proofErr w:type="spellEnd"/>
+              <w:t>Francisco Estrada – Nicolás Sartini</w:t>
+            </w:r>
           </w:p>
         </w:tc>
         <w:tc>
@@ -2931,13 +2783,8 @@
               <w:pStyle w:val="PSI-Normal"/>
             </w:pPr>
             <w:r>
-              <w:t xml:space="preserve">Francisco Estrada – Nicolás </w:t>
-            </w:r>
-            <w:proofErr w:type="spellStart"/>
-            <w:r>
-              <w:t>Sartini</w:t>
-            </w:r>
-            <w:proofErr w:type="spellEnd"/>
+              <w:t>Francisco Estrada – Nicolás Sartini</w:t>
+            </w:r>
           </w:p>
         </w:tc>
         <w:tc>
@@ -2983,10 +2830,7 @@
               <w:pStyle w:val="PSI-Normal"/>
             </w:pPr>
             <w:r>
-              <w:t>Realizar las modificaciones</w:t>
-            </w:r>
-            <w:r>
-              <w:t xml:space="preserve"> a la BD planteadas en la sección correspondiente.</w:t>
+              <w:t>Realizar las modificaciones a la BD planteadas en la sección correspondiente.</w:t>
             </w:r>
           </w:p>
         </w:tc>
@@ -3062,7 +2906,6 @@
               </w:rPr>
               <w:t xml:space="preserve">Aplicar la librería </w:t>
             </w:r>
-            <w:proofErr w:type="spellStart"/>
             <w:r>
               <w:rPr>
                 <w:rFonts w:ascii="Calibri" w:eastAsia="Calibri" w:hAnsi="Calibri"/>
@@ -3071,7 +2914,6 @@
               </w:rPr>
               <w:t>datatable</w:t>
             </w:r>
-            <w:proofErr w:type="spellEnd"/>
             <w:r>
               <w:rPr>
                 <w:rFonts w:ascii="Calibri" w:eastAsia="Calibri" w:hAnsi="Calibri"/>
@@ -3157,23 +2999,7 @@
                 <w:rFonts w:ascii="Calibri" w:eastAsia="Calibri" w:hAnsi="Calibri"/>
                 <w:lang w:val="es-AR" w:eastAsia="es-ES"/>
               </w:rPr>
-              <w:t xml:space="preserve">Investigar si existe hosting gratuito de </w:t>
-            </w:r>
-            <w:proofErr w:type="spellStart"/>
-            <w:r>
-              <w:rPr>
-                <w:rFonts w:ascii="Calibri" w:eastAsia="Calibri" w:hAnsi="Calibri"/>
-                <w:lang w:val="es-AR" w:eastAsia="es-ES"/>
-              </w:rPr>
-              <w:t>MySQL</w:t>
-            </w:r>
-            <w:proofErr w:type="spellEnd"/>
-            <w:r>
-              <w:rPr>
-                <w:rFonts w:ascii="Calibri" w:eastAsia="Calibri" w:hAnsi="Calibri"/>
-                <w:lang w:val="es-AR" w:eastAsia="es-ES"/>
-              </w:rPr>
-              <w:t xml:space="preserve"> para tener la BD centralizada.</w:t>
+              <w:t>Investigar si existe hosting gratuito de MySQL para tener la BD centralizada.</w:t>
             </w:r>
           </w:p>
         </w:tc>
@@ -3199,16 +3025,8 @@
               <w:pStyle w:val="PSI-Normal"/>
             </w:pPr>
             <w:r>
-              <w:t xml:space="preserve">Fabricio González - </w:t>
-            </w:r>
-            <w:r>
-              <w:t xml:space="preserve">Nicolás </w:t>
-            </w:r>
-            <w:proofErr w:type="spellStart"/>
-            <w:r>
-              <w:t>Sartini</w:t>
-            </w:r>
-            <w:proofErr w:type="spellEnd"/>
+              <w:t>Fabricio González - Nicolás Sartini</w:t>
+            </w:r>
           </w:p>
         </w:tc>
         <w:tc>
@@ -3263,21 +3081,7 @@
                 <w:rFonts w:ascii="Calibri" w:eastAsia="Calibri" w:hAnsi="Calibri"/>
                 <w:lang w:val="es-AR" w:eastAsia="es-ES"/>
               </w:rPr>
-              <w:t>Ver si puede replicarse</w:t>
-            </w:r>
-            <w:r>
-              <w:rPr>
-                <w:rFonts w:ascii="Calibri" w:eastAsia="Calibri" w:hAnsi="Calibri"/>
-                <w:lang w:val="es-AR" w:eastAsia="es-ES"/>
-              </w:rPr>
-              <w:t xml:space="preserve"> el error que obtuvo Nicolás en la eliminación de planes</w:t>
-            </w:r>
-            <w:r>
-              <w:rPr>
-                <w:rFonts w:ascii="Calibri" w:eastAsia="Calibri" w:hAnsi="Calibri"/>
-                <w:lang w:val="es-AR" w:eastAsia="es-ES"/>
-              </w:rPr>
-              <w:t xml:space="preserve"> o si sólo ocurrió porque había asignaturas relacionadas.</w:t>
+              <w:t>Ver si puede replicarse el error que obtuvo Nicolás en la eliminación de planes o si sólo ocurrió porque había asignaturas relacionadas.</w:t>
             </w:r>
             <w:r>
               <w:rPr>
@@ -3297,13 +3101,8 @@
               <w:pStyle w:val="PSI-Normal"/>
             </w:pPr>
             <w:r>
-              <w:t xml:space="preserve">Nicolás </w:t>
-            </w:r>
-            <w:proofErr w:type="spellStart"/>
-            <w:r>
-              <w:t>Sartini</w:t>
-            </w:r>
-            <w:proofErr w:type="spellEnd"/>
+              <w:t>Nicolás Sartini</w:t>
+            </w:r>
           </w:p>
         </w:tc>
         <w:tc>
@@ -3361,53 +3160,12 @@
                 <w:lang w:eastAsia="es-ES"/>
               </w:rPr>
             </w:pPr>
-            <w:proofErr w:type="spellStart"/>
             <w:r>
               <w:rPr>
                 <w:rFonts w:ascii="Calibri" w:eastAsia="Calibri" w:hAnsi="Calibri"/>
                 <w:lang w:eastAsia="es-ES"/>
               </w:rPr>
-              <w:t>Aplicar</w:t>
-            </w:r>
-            <w:proofErr w:type="spellEnd"/>
-            <w:r>
-              <w:rPr>
-                <w:rFonts w:ascii="Calibri" w:eastAsia="Calibri" w:hAnsi="Calibri"/>
-                <w:lang w:eastAsia="es-ES"/>
-              </w:rPr>
-              <w:t xml:space="preserve"> JavaScript “</w:t>
-            </w:r>
-            <w:proofErr w:type="spellStart"/>
-            <w:r>
-              <w:rPr>
-                <w:rFonts w:ascii="Calibri" w:eastAsia="Calibri" w:hAnsi="Calibri"/>
-                <w:lang w:eastAsia="es-ES"/>
-              </w:rPr>
-              <w:t>Solo_Texto</w:t>
-            </w:r>
-            <w:proofErr w:type="spellEnd"/>
-            <w:r>
-              <w:rPr>
-                <w:rFonts w:ascii="Calibri" w:eastAsia="Calibri" w:hAnsi="Calibri"/>
-                <w:lang w:eastAsia="es-ES"/>
-              </w:rPr>
-              <w:t xml:space="preserve">” al nombre de un </w:t>
-            </w:r>
-            <w:proofErr w:type="spellStart"/>
-            <w:r>
-              <w:rPr>
-                <w:rFonts w:ascii="Calibri" w:eastAsia="Calibri" w:hAnsi="Calibri"/>
-                <w:lang w:eastAsia="es-ES"/>
-              </w:rPr>
-              <w:t>profesor</w:t>
-            </w:r>
-            <w:proofErr w:type="spellEnd"/>
-            <w:r>
-              <w:rPr>
-                <w:rFonts w:ascii="Calibri" w:eastAsia="Calibri" w:hAnsi="Calibri"/>
-                <w:lang w:eastAsia="es-ES"/>
-              </w:rPr>
-              <w:t>.</w:t>
+              <w:t>Aplicar JavaScript “Solo_Texto” al nombre de un profesor.</w:t>
             </w:r>
           </w:p>
         </w:tc>
@@ -3485,62 +3243,27 @@
                 <w:lang w:eastAsia="es-ES"/>
               </w:rPr>
             </w:pPr>
-            <w:proofErr w:type="spellStart"/>
             <w:r>
               <w:rPr>
                 <w:rFonts w:ascii="Calibri" w:eastAsia="Calibri" w:hAnsi="Calibri"/>
                 <w:lang w:eastAsia="es-ES"/>
               </w:rPr>
-              <w:t>Cambiar</w:t>
-            </w:r>
-            <w:proofErr w:type="spellEnd"/>
-            <w:r>
-              <w:rPr>
-                <w:rFonts w:ascii="Calibri" w:eastAsia="Calibri" w:hAnsi="Calibri"/>
-                <w:lang w:eastAsia="es-ES"/>
-              </w:rPr>
-              <w:t xml:space="preserve"> </w:t>
-            </w:r>
-            <w:proofErr w:type="gramStart"/>
+              <w:t xml:space="preserve">Cambiar </w:t>
+            </w:r>
             <w:r>
               <w:rPr>
                 <w:rFonts w:ascii="Calibri" w:eastAsia="Calibri" w:hAnsi="Calibri"/>
                 <w:i/>
                 <w:lang w:eastAsia="es-ES"/>
               </w:rPr>
-              <w:t>alert(</w:t>
-            </w:r>
-            <w:proofErr w:type="gramEnd"/>
-            <w:r>
-              <w:rPr>
-                <w:rFonts w:ascii="Calibri" w:eastAsia="Calibri" w:hAnsi="Calibri"/>
-                <w:i/>
-                <w:lang w:eastAsia="es-ES"/>
-              </w:rPr>
-              <w:t>)</w:t>
+              <w:t>alert()</w:t>
             </w:r>
             <w:r>
               <w:rPr>
                 <w:rFonts w:ascii="Calibri" w:eastAsia="Calibri" w:hAnsi="Calibri"/>
                 <w:lang w:eastAsia="es-ES"/>
               </w:rPr>
-              <w:t xml:space="preserve"> </w:t>
-            </w:r>
-            <w:proofErr w:type="spellStart"/>
-            <w:r>
-              <w:rPr>
-                <w:rFonts w:ascii="Calibri" w:eastAsia="Calibri" w:hAnsi="Calibri"/>
-                <w:lang w:eastAsia="es-ES"/>
-              </w:rPr>
-              <w:t>por</w:t>
-            </w:r>
-            <w:proofErr w:type="spellEnd"/>
-            <w:r>
-              <w:rPr>
-                <w:rFonts w:ascii="Calibri" w:eastAsia="Calibri" w:hAnsi="Calibri"/>
-                <w:lang w:eastAsia="es-ES"/>
-              </w:rPr>
-              <w:t xml:space="preserve"> </w:t>
+              <w:t xml:space="preserve"> por </w:t>
             </w:r>
             <w:r>
               <w:rPr>
@@ -3627,37 +3350,12 @@
                 <w:lang w:eastAsia="es-ES"/>
               </w:rPr>
             </w:pPr>
-            <w:proofErr w:type="spellStart"/>
             <w:r>
               <w:rPr>
                 <w:rFonts w:ascii="Calibri" w:eastAsia="Calibri" w:hAnsi="Calibri"/>
                 <w:lang w:eastAsia="es-ES"/>
               </w:rPr>
-              <w:t>Finalizar</w:t>
-            </w:r>
-            <w:proofErr w:type="spellEnd"/>
-            <w:r>
-              <w:rPr>
-                <w:rFonts w:ascii="Calibri" w:eastAsia="Calibri" w:hAnsi="Calibri"/>
-                <w:lang w:eastAsia="es-ES"/>
-              </w:rPr>
-              <w:t xml:space="preserve"> Plan de </w:t>
-            </w:r>
-            <w:proofErr w:type="spellStart"/>
-            <w:r>
-              <w:rPr>
-                <w:rFonts w:ascii="Calibri" w:eastAsia="Calibri" w:hAnsi="Calibri"/>
-                <w:lang w:eastAsia="es-ES"/>
-              </w:rPr>
-              <w:t>Proyecto</w:t>
-            </w:r>
-            <w:proofErr w:type="spellEnd"/>
-            <w:r>
-              <w:rPr>
-                <w:rFonts w:ascii="Calibri" w:eastAsia="Calibri" w:hAnsi="Calibri"/>
-                <w:lang w:eastAsia="es-ES"/>
-              </w:rPr>
-              <w:t>.</w:t>
+              <w:t>Finalizar Plan de Proyecto.</w:t>
             </w:r>
           </w:p>
         </w:tc>
@@ -3740,13 +3438,8 @@
               <w:pStyle w:val="PSI-Normal"/>
             </w:pPr>
             <w:r>
-              <w:t xml:space="preserve">Nicolás </w:t>
-            </w:r>
-            <w:proofErr w:type="spellStart"/>
-            <w:r>
-              <w:t>Sartini</w:t>
-            </w:r>
-            <w:proofErr w:type="spellEnd"/>
+              <w:t>Nicolás Sartini</w:t>
+            </w:r>
           </w:p>
         </w:tc>
         <w:tc>
@@ -3964,13 +3657,8 @@
               <w:pStyle w:val="PSI-Normal"/>
             </w:pPr>
             <w:r>
-              <w:t xml:space="preserve">Nicolás </w:t>
-            </w:r>
-            <w:proofErr w:type="spellStart"/>
-            <w:r>
-              <w:t>Sartini</w:t>
-            </w:r>
-            <w:proofErr w:type="spellEnd"/>
+              <w:t>Nicolás Sartini</w:t>
+            </w:r>
           </w:p>
         </w:tc>
         <w:tc>
@@ -4052,10 +3740,7 @@
               <w:pStyle w:val="PSI-Normal"/>
             </w:pPr>
             <w:r>
-              <w:t>----------</w:t>
-            </w:r>
-            <w:r>
-              <w:t>-------</w:t>
+              <w:t>-----------------</w:t>
             </w:r>
           </w:p>
         </w:tc>
@@ -4093,8 +3778,6 @@
       <w:pPr>
         <w:pStyle w:val="PSI-Normal"/>
       </w:pPr>
-      <w:bookmarkStart w:id="6" w:name="_GoBack"/>
-      <w:bookmarkEnd w:id="6"/>
       <w:r>
         <w:t>En caso de que algún integrante del VASPA Team finalice antes de lo planificado con sus tareas, colaborará con los otros integrantes o revisará documentación antigua incompleta</w:t>
       </w:r>
@@ -4147,11 +3830,11 @@
       <w:pPr>
         <w:pStyle w:val="PSI-Ttulo1"/>
       </w:pPr>
-      <w:bookmarkStart w:id="7" w:name="_Toc257627936"/>
+      <w:bookmarkStart w:id="6" w:name="_Toc257627936"/>
       <w:r>
         <w:t>Recursos</w:t>
       </w:r>
-      <w:bookmarkEnd w:id="7"/>
+      <w:bookmarkEnd w:id="6"/>
     </w:p>
     <w:p>
       <w:pPr>
@@ -4194,14 +3877,14 @@
       <w:pPr>
         <w:pStyle w:val="PSI-Ttulo1"/>
       </w:pPr>
-      <w:bookmarkStart w:id="8" w:name="_Toc257627937"/>
+      <w:bookmarkStart w:id="7" w:name="_Toc257627937"/>
       <w:r>
         <w:t>Evaluación</w:t>
       </w:r>
       <w:r>
         <w:t xml:space="preserve"> </w:t>
       </w:r>
-      <w:bookmarkEnd w:id="8"/>
+      <w:bookmarkEnd w:id="7"/>
       <w:r>
         <w:t>15</w:t>
       </w:r>
@@ -4216,16 +3899,315 @@
       <w:pPr>
         <w:pStyle w:val="PSI-Ttulo1"/>
       </w:pPr>
-      <w:bookmarkStart w:id="9" w:name="_Toc257627941"/>
+      <w:bookmarkStart w:id="8" w:name="_Toc257627941"/>
       <w:r>
         <w:t>Conclusión</w:t>
       </w:r>
-      <w:bookmarkEnd w:id="9"/>
+      <w:bookmarkEnd w:id="8"/>
     </w:p>
     <w:p>
       <w:pPr>
         <w:pStyle w:val="PSI-Normal"/>
       </w:pPr>
+      <w:r>
+        <w:t>En esta iteración, se han cumplido la mayoría de las tareas propuestas:</w:t>
+      </w:r>
+    </w:p>
+    <w:p>
+      <w:pPr>
+        <w:pStyle w:val="PSI-Normal"/>
+        <w:numPr>
+          <w:ilvl w:val="0"/>
+          <w:numId w:val="19"/>
+        </w:numPr>
+      </w:pPr>
+      <w:r>
+        <w:t>Plan de Iteración</w:t>
+      </w:r>
+      <w:r>
+        <w:t xml:space="preserve"> </w:t>
+      </w:r>
+      <w:r>
+        <w:sym w:font="Wingdings" w:char="F0E0"/>
+      </w:r>
+      <w:r>
+        <w:t xml:space="preserve"> hecho.</w:t>
+      </w:r>
+    </w:p>
+    <w:p>
+      <w:pPr>
+        <w:pStyle w:val="PSI-Normal"/>
+        <w:numPr>
+          <w:ilvl w:val="0"/>
+          <w:numId w:val="19"/>
+        </w:numPr>
+      </w:pPr>
+      <w:r>
+        <w:t>Consultar a los docentes todas aquellas cuestiones de la sección “Consultas al equipo docente”</w:t>
+      </w:r>
+      <w:r>
+        <w:t xml:space="preserve"> </w:t>
+      </w:r>
+      <w:r>
+        <w:sym w:font="Wingdings" w:char="F0E0"/>
+      </w:r>
+      <w:r>
+        <w:t xml:space="preserve"> no se hizo porque se plantea que las dudas se deben consultar con Secretaría Académica. Se hará en la próxima iteración.</w:t>
+      </w:r>
+    </w:p>
+    <w:p>
+      <w:pPr>
+        <w:pStyle w:val="PSI-Normal"/>
+        <w:numPr>
+          <w:ilvl w:val="0"/>
+          <w:numId w:val="19"/>
+        </w:numPr>
+      </w:pPr>
+      <w:r>
+        <w:t>Realizar las modificaciones a la BD planteada</w:t>
+      </w:r>
+      <w:r>
+        <w:t xml:space="preserve">s en la sección correspondiente </w:t>
+      </w:r>
+      <w:r>
+        <w:sym w:font="Wingdings" w:char="F0E0"/>
+      </w:r>
+      <w:r>
+        <w:t xml:space="preserve"> hecho.</w:t>
+      </w:r>
+    </w:p>
+    <w:p>
+      <w:pPr>
+        <w:pStyle w:val="PSI-Normal"/>
+        <w:numPr>
+          <w:ilvl w:val="0"/>
+          <w:numId w:val="19"/>
+        </w:numPr>
+      </w:pPr>
+      <w:r>
+        <w:t>Aplicar la librería datatable a los Casos de Uso Gestionar Carrera, Asignatura, Planes, etc.</w:t>
+      </w:r>
+      <w:r>
+        <w:t xml:space="preserve"> </w:t>
+      </w:r>
+      <w:r>
+        <w:sym w:font="Wingdings" w:char="F0E0"/>
+      </w:r>
+      <w:r>
+        <w:t xml:space="preserve"> hecho.</w:t>
+      </w:r>
+    </w:p>
+    <w:p>
+      <w:pPr>
+        <w:pStyle w:val="PSI-Normal"/>
+        <w:numPr>
+          <w:ilvl w:val="0"/>
+          <w:numId w:val="19"/>
+        </w:numPr>
+      </w:pPr>
+      <w:r>
+        <w:t>Investigar si existe hosting gratuito de MySQL para tener la BD centralizada.</w:t>
+      </w:r>
+      <w:r>
+        <w:t xml:space="preserve"> </w:t>
+      </w:r>
+      <w:r>
+        <w:sym w:font="Wingdings" w:char="F0E0"/>
+      </w:r>
+      <w:r>
+        <w:t xml:space="preserve"> hecho.</w:t>
+      </w:r>
+    </w:p>
+    <w:p>
+      <w:pPr>
+        <w:pStyle w:val="PSI-Normal"/>
+        <w:numPr>
+          <w:ilvl w:val="0"/>
+          <w:numId w:val="19"/>
+        </w:numPr>
+      </w:pPr>
+      <w:r>
+        <w:t>Ver si puede replicarse el error que obtuvo Nicolás en la eliminación de planes o si sólo ocurrió porque había asignaturas relacionadas. Ver estado de la BD en caso de que ocurra.</w:t>
+      </w:r>
+      <w:r>
+        <w:t xml:space="preserve"> </w:t>
+      </w:r>
+      <w:r>
+        <w:sym w:font="Wingdings" w:char="F0E0"/>
+      </w:r>
+      <w:r>
+        <w:t xml:space="preserve"> no pudo replicarse dicho error.</w:t>
+      </w:r>
+    </w:p>
+    <w:p>
+      <w:pPr>
+        <w:pStyle w:val="PSI-Normal"/>
+        <w:numPr>
+          <w:ilvl w:val="0"/>
+          <w:numId w:val="19"/>
+        </w:numPr>
+      </w:pPr>
+      <w:r>
+        <w:t>Aplicar JavaScript “Solo_Texto” al nombre de un profesor.</w:t>
+      </w:r>
+      <w:r>
+        <w:t xml:space="preserve"> </w:t>
+      </w:r>
+      <w:r>
+        <w:sym w:font="Wingdings" w:char="F0E0"/>
+      </w:r>
+      <w:r>
+        <w:t xml:space="preserve"> hecho.</w:t>
+      </w:r>
+    </w:p>
+    <w:p>
+      <w:pPr>
+        <w:pStyle w:val="PSI-Normal"/>
+        <w:numPr>
+          <w:ilvl w:val="0"/>
+          <w:numId w:val="19"/>
+        </w:numPr>
+      </w:pPr>
+      <w:r>
+        <w:t>Cambiar alert() por title en las validaciones que se hagan por JavaScript.</w:t>
+      </w:r>
+      <w:r>
+        <w:t xml:space="preserve"> </w:t>
+      </w:r>
+      <w:r>
+        <w:sym w:font="Wingdings" w:char="F0E0"/>
+      </w:r>
+      <w:r>
+        <w:t xml:space="preserve"> hecho.</w:t>
+      </w:r>
+    </w:p>
+    <w:p>
+      <w:pPr>
+        <w:pStyle w:val="PSI-Normal"/>
+        <w:numPr>
+          <w:ilvl w:val="0"/>
+          <w:numId w:val="19"/>
+        </w:numPr>
+      </w:pPr>
+      <w:r>
+        <w:t>Finalizar Plan de Proyecto.</w:t>
+      </w:r>
+      <w:r>
+        <w:t xml:space="preserve"> </w:t>
+      </w:r>
+      <w:r>
+        <w:sym w:font="Wingdings" w:char="F0E0"/>
+      </w:r>
+      <w:r>
+        <w:t xml:space="preserve"> hecho.</w:t>
+      </w:r>
+    </w:p>
+    <w:p>
+      <w:pPr>
+        <w:pStyle w:val="PSI-Normal"/>
+        <w:numPr>
+          <w:ilvl w:val="0"/>
+          <w:numId w:val="19"/>
+        </w:numPr>
+      </w:pPr>
+      <w:r>
+        <w:t>Agregar el CU Visualizar Plan a la documentación.</w:t>
+      </w:r>
+      <w:r>
+        <w:t xml:space="preserve"> </w:t>
+      </w:r>
+      <w:r>
+        <w:sym w:font="Wingdings" w:char="F0E0"/>
+      </w:r>
+      <w:r>
+        <w:t xml:space="preserve"> hecho.</w:t>
+      </w:r>
+    </w:p>
+    <w:p>
+      <w:pPr>
+        <w:pStyle w:val="PSI-Normal"/>
+        <w:numPr>
+          <w:ilvl w:val="0"/>
+          <w:numId w:val="19"/>
+        </w:numPr>
+      </w:pPr>
+      <w:r>
+        <w:t>Diseñar Pantalla Principal del Sistema</w:t>
+      </w:r>
+      <w:r>
+        <w:t xml:space="preserve"> </w:t>
+      </w:r>
+      <w:r>
+        <w:sym w:font="Wingdings" w:char="F0E0"/>
+      </w:r>
+      <w:r>
+        <w:t xml:space="preserve"> hecho, se deberá presentar a equipo docente.</w:t>
+      </w:r>
+    </w:p>
+    <w:p>
+      <w:pPr>
+        <w:pStyle w:val="PSI-Normal"/>
+        <w:numPr>
+          <w:ilvl w:val="0"/>
+          <w:numId w:val="19"/>
+        </w:numPr>
+      </w:pPr>
+      <w:r>
+        <w:t>Dar la posibilidad de aplicar formato a los campos de alta o modificación de Programas</w:t>
+      </w:r>
+      <w:r>
+        <w:t xml:space="preserve"> </w:t>
+      </w:r>
+      <w:r>
+        <w:sym w:font="Wingdings" w:char="F0E0"/>
+      </w:r>
+      <w:r>
+        <w:t xml:space="preserve"> se han hecho avances pero no se ha finalizado y probado.</w:t>
+      </w:r>
+    </w:p>
+    <w:p>
+      <w:pPr>
+        <w:pStyle w:val="PSI-Normal"/>
+        <w:numPr>
+          <w:ilvl w:val="0"/>
+          <w:numId w:val="19"/>
+        </w:numPr>
+      </w:pPr>
+      <w:r>
+        <w:lastRenderedPageBreak/>
+        <w:t>Realizar pruebas para los CU Visualizar Plan y Alta de Programa (con formato). Además de testear que la Pantalla Principal funcione correctamente</w:t>
+      </w:r>
+      <w:r>
+        <w:t xml:space="preserve"> </w:t>
+      </w:r>
+      <w:r>
+        <w:sym w:font="Wingdings" w:char="F0E0"/>
+      </w:r>
+      <w:r>
+        <w:t xml:space="preserve"> hecho.</w:t>
+      </w:r>
+    </w:p>
+    <w:p>
+      <w:pPr>
+        <w:pStyle w:val="PSI-Normal"/>
+        <w:numPr>
+          <w:ilvl w:val="0"/>
+          <w:numId w:val="19"/>
+        </w:numPr>
+      </w:pPr>
+      <w:r>
+        <w:t>Correcciones tras pruebas y completado de cuestiones faltantes</w:t>
+      </w:r>
+    </w:p>
+    <w:p>
+      <w:pPr>
+        <w:pStyle w:val="PSI-Normal"/>
+      </w:pPr>
+      <w:r>
+        <w:t>El equipo de desarrollo se tomará dos semanas para rendir exámenes finales. Por lo que la próxima iteración será en Agosto de 2019.</w:t>
+      </w:r>
+      <w:bookmarkStart w:id="9" w:name="_GoBack"/>
+      <w:bookmarkEnd w:id="9"/>
     </w:p>
     <w:sectPr>
       <w:headerReference w:type="even" r:id="rId11"/>
@@ -4425,7 +4407,7 @@
             <w:rFonts w:asciiTheme="majorHAnsi" w:hAnsiTheme="majorHAnsi" w:cstheme="majorHAnsi"/>
             <w:noProof/>
           </w:rPr>
-          <w:t>7</w:t>
+          <w:t>8</w:t>
         </w:r>
         <w:r>
           <w:rPr>
@@ -5846,6 +5828,119 @@
     </w:lvl>
   </w:abstractNum>
   <w:abstractNum w:abstractNumId="8">
+    <w:nsid w:val="37BA1B12"/>
+    <w:multiLevelType w:val="hybridMultilevel"/>
+    <w:tmpl w:val="6CE0269A"/>
+    <w:lvl w:ilvl="0" w:tplc="0C0A0001">
+      <w:start w:val="1"/>
+      <w:numFmt w:val="bullet"/>
+      <w:lvlText w:val=""/>
+      <w:lvlJc w:val="left"/>
+      <w:pPr>
+        <w:ind w:left="720" w:hanging="360"/>
+      </w:pPr>
+      <w:rPr>
+        <w:rFonts w:ascii="Symbol" w:hAnsi="Symbol" w:hint="default"/>
+      </w:rPr>
+    </w:lvl>
+    <w:lvl w:ilvl="1" w:tplc="0C0A0003" w:tentative="1">
+      <w:start w:val="1"/>
+      <w:numFmt w:val="bullet"/>
+      <w:lvlText w:val="o"/>
+      <w:lvlJc w:val="left"/>
+      <w:pPr>
+        <w:ind w:left="1440" w:hanging="360"/>
+      </w:pPr>
+      <w:rPr>
+        <w:rFonts w:ascii="Courier New" w:hAnsi="Courier New" w:cs="Courier New" w:hint="default"/>
+      </w:rPr>
+    </w:lvl>
+    <w:lvl w:ilvl="2" w:tplc="0C0A0005" w:tentative="1">
+      <w:start w:val="1"/>
+      <w:numFmt w:val="bullet"/>
+      <w:lvlText w:val=""/>
+      <w:lvlJc w:val="left"/>
+      <w:pPr>
+        <w:ind w:left="2160" w:hanging="360"/>
+      </w:pPr>
+      <w:rPr>
+        <w:rFonts w:ascii="Wingdings" w:hAnsi="Wingdings" w:hint="default"/>
+      </w:rPr>
+    </w:lvl>
+    <w:lvl w:ilvl="3" w:tplc="0C0A0001" w:tentative="1">
+      <w:start w:val="1"/>
+      <w:numFmt w:val="bullet"/>
+      <w:lvlText w:val=""/>
+      <w:lvlJc w:val="left"/>
+      <w:pPr>
+        <w:ind w:left="2880" w:hanging="360"/>
+      </w:pPr>
+      <w:rPr>
+        <w:rFonts w:ascii="Symbol" w:hAnsi="Symbol" w:hint="default"/>
+      </w:rPr>
+    </w:lvl>
+    <w:lvl w:ilvl="4" w:tplc="0C0A0003" w:tentative="1">
+      <w:start w:val="1"/>
+      <w:numFmt w:val="bullet"/>
+      <w:lvlText w:val="o"/>
+      <w:lvlJc w:val="left"/>
+      <w:pPr>
+        <w:ind w:left="3600" w:hanging="360"/>
+      </w:pPr>
+      <w:rPr>
+        <w:rFonts w:ascii="Courier New" w:hAnsi="Courier New" w:cs="Courier New" w:hint="default"/>
+      </w:rPr>
+    </w:lvl>
+    <w:lvl w:ilvl="5" w:tplc="0C0A0005" w:tentative="1">
+      <w:start w:val="1"/>
+      <w:numFmt w:val="bullet"/>
+      <w:lvlText w:val=""/>
+      <w:lvlJc w:val="left"/>
+      <w:pPr>
+        <w:ind w:left="4320" w:hanging="360"/>
+      </w:pPr>
+      <w:rPr>
+        <w:rFonts w:ascii="Wingdings" w:hAnsi="Wingdings" w:hint="default"/>
+      </w:rPr>
+    </w:lvl>
+    <w:lvl w:ilvl="6" w:tplc="0C0A0001" w:tentative="1">
+      <w:start w:val="1"/>
+      <w:numFmt w:val="bullet"/>
+      <w:lvlText w:val=""/>
+      <w:lvlJc w:val="left"/>
+      <w:pPr>
+        <w:ind w:left="5040" w:hanging="360"/>
+      </w:pPr>
+      <w:rPr>
+        <w:rFonts w:ascii="Symbol" w:hAnsi="Symbol" w:hint="default"/>
+      </w:rPr>
+    </w:lvl>
+    <w:lvl w:ilvl="7" w:tplc="0C0A0003" w:tentative="1">
+      <w:start w:val="1"/>
+      <w:numFmt w:val="bullet"/>
+      <w:lvlText w:val="o"/>
+      <w:lvlJc w:val="left"/>
+      <w:pPr>
+        <w:ind w:left="5760" w:hanging="360"/>
+      </w:pPr>
+      <w:rPr>
+        <w:rFonts w:ascii="Courier New" w:hAnsi="Courier New" w:cs="Courier New" w:hint="default"/>
+      </w:rPr>
+    </w:lvl>
+    <w:lvl w:ilvl="8" w:tplc="0C0A0005" w:tentative="1">
+      <w:start w:val="1"/>
+      <w:numFmt w:val="bullet"/>
+      <w:lvlText w:val=""/>
+      <w:lvlJc w:val="left"/>
+      <w:pPr>
+        <w:ind w:left="6480" w:hanging="360"/>
+      </w:pPr>
+      <w:rPr>
+        <w:rFonts w:ascii="Wingdings" w:hAnsi="Wingdings" w:hint="default"/>
+      </w:rPr>
+    </w:lvl>
+  </w:abstractNum>
+  <w:abstractNum w:abstractNumId="9">
     <w:nsid w:val="41286B35"/>
     <w:multiLevelType w:val="hybridMultilevel"/>
     <w:tmpl w:val="30E6551C"/>
@@ -5958,7 +6053,7 @@
       </w:rPr>
     </w:lvl>
   </w:abstractNum>
-  <w:abstractNum w:abstractNumId="9">
+  <w:abstractNum w:abstractNumId="10">
     <w:nsid w:val="487036EC"/>
     <w:multiLevelType w:val="hybridMultilevel"/>
     <w:tmpl w:val="BDFE724A"/>
@@ -6044,7 +6139,7 @@
       </w:pPr>
     </w:lvl>
   </w:abstractNum>
-  <w:abstractNum w:abstractNumId="10">
+  <w:abstractNum w:abstractNumId="11">
     <w:nsid w:val="518521F3"/>
     <w:multiLevelType w:val="hybridMultilevel"/>
     <w:tmpl w:val="24E4A1A6"/>
@@ -6157,7 +6252,7 @@
       </w:rPr>
     </w:lvl>
   </w:abstractNum>
-  <w:abstractNum w:abstractNumId="11">
+  <w:abstractNum w:abstractNumId="12">
     <w:nsid w:val="52D90BB8"/>
     <w:multiLevelType w:val="hybridMultilevel"/>
     <w:tmpl w:val="1D2461DE"/>
@@ -6271,7 +6366,7 @@
       </w:rPr>
     </w:lvl>
   </w:abstractNum>
-  <w:abstractNum w:abstractNumId="12">
+  <w:abstractNum w:abstractNumId="13">
     <w:nsid w:val="6A691ECC"/>
     <w:multiLevelType w:val="hybridMultilevel"/>
     <w:tmpl w:val="3E9C3266"/>
@@ -6384,7 +6479,7 @@
       </w:rPr>
     </w:lvl>
   </w:abstractNum>
-  <w:abstractNum w:abstractNumId="13">
+  <w:abstractNum w:abstractNumId="14">
     <w:nsid w:val="6EAE4F16"/>
     <w:multiLevelType w:val="hybridMultilevel"/>
     <w:tmpl w:val="6412854A"/>
@@ -6497,7 +6592,7 @@
       </w:rPr>
     </w:lvl>
   </w:abstractNum>
-  <w:abstractNum w:abstractNumId="14">
+  <w:abstractNum w:abstractNumId="15">
     <w:nsid w:val="708E589C"/>
     <w:multiLevelType w:val="multilevel"/>
     <w:tmpl w:val="381042DE"/>
@@ -6637,7 +6732,7 @@
       </w:rPr>
     </w:lvl>
   </w:abstractNum>
-  <w:abstractNum w:abstractNumId="15">
+  <w:abstractNum w:abstractNumId="16">
     <w:nsid w:val="7DD64906"/>
     <w:multiLevelType w:val="hybridMultilevel"/>
     <w:tmpl w:val="795E7434"/>
@@ -6755,13 +6850,13 @@
     <w:abstractNumId w:val="6"/>
   </w:num>
   <w:num w:numId="2">
-    <w:abstractNumId w:val="9"/>
+    <w:abstractNumId w:val="10"/>
   </w:num>
   <w:num w:numId="3">
-    <w:abstractNumId w:val="9"/>
+    <w:abstractNumId w:val="10"/>
   </w:num>
   <w:num w:numId="4">
-    <w:abstractNumId w:val="9"/>
+    <w:abstractNumId w:val="10"/>
   </w:num>
   <w:num w:numId="5">
     <w:abstractNumId w:val="1"/>
@@ -6776,34 +6871,37 @@
     <w:abstractNumId w:val="0"/>
   </w:num>
   <w:num w:numId="9">
-    <w:abstractNumId w:val="14"/>
+    <w:abstractNumId w:val="15"/>
   </w:num>
   <w:num w:numId="10">
-    <w:abstractNumId w:val="15"/>
+    <w:abstractNumId w:val="16"/>
   </w:num>
   <w:num w:numId="11">
     <w:abstractNumId w:val="4"/>
   </w:num>
   <w:num w:numId="12">
+    <w:abstractNumId w:val="12"/>
+  </w:num>
+  <w:num w:numId="13">
     <w:abstractNumId w:val="11"/>
   </w:num>
-  <w:num w:numId="13">
-    <w:abstractNumId w:val="10"/>
-  </w:num>
   <w:num w:numId="14">
-    <w:abstractNumId w:val="8"/>
+    <w:abstractNumId w:val="9"/>
   </w:num>
   <w:num w:numId="15">
     <w:abstractNumId w:val="5"/>
   </w:num>
   <w:num w:numId="16">
-    <w:abstractNumId w:val="13"/>
+    <w:abstractNumId w:val="14"/>
   </w:num>
   <w:num w:numId="17">
-    <w:abstractNumId w:val="12"/>
+    <w:abstractNumId w:val="13"/>
   </w:num>
   <w:num w:numId="18">
     <w:abstractNumId w:val="7"/>
+  </w:num>
+  <w:num w:numId="19">
+    <w:abstractNumId w:val="8"/>
   </w:num>
 </w:numbering>
 </file>
@@ -8282,7 +8380,7 @@
 </file>
 
 <file path=customXml/itemProps2.xml><?xml version="1.0" encoding="utf-8"?>
-<ds:datastoreItem xmlns:ds="http://schemas.openxmlformats.org/officeDocument/2006/customXml" ds:itemID="{3BB6C6A3-D99F-4C91-A043-44ADEA37AD24}">
+<ds:datastoreItem xmlns:ds="http://schemas.openxmlformats.org/officeDocument/2006/customXml" ds:itemID="{0DF4338C-8C4F-4589-866E-4C7380408262}">
   <ds:schemaRefs>
     <ds:schemaRef ds:uri="http://schemas.openxmlformats.org/officeDocument/2006/bibliography"/>
   </ds:schemaRefs>

</xml_diff>